<commit_message>
Added ethics and more report modifications
First draft of ethics application done;
System Architecture diagram modified with more detail;
Report changed into standard format;
User Stories (basic) added to report;
Priorities and effort added to User Stories;
</commit_message>
<xml_diff>
--- a/Documentation/Report.docx
+++ b/Documentation/Report.docx
@@ -2,6 +2,36 @@
 <file path=word/document.xml><?xml version="1.0" encoding="utf-8"?>
 <w:document xmlns:wpc="http://schemas.microsoft.com/office/word/2010/wordprocessingCanvas" xmlns:mc="http://schemas.openxmlformats.org/markup-compatibility/2006" xmlns:o="urn:schemas-microsoft-com:office:office" xmlns:r="http://schemas.openxmlformats.org/officeDocument/2006/relationships" xmlns:m="http://schemas.openxmlformats.org/officeDocument/2006/math" xmlns:v="urn:schemas-microsoft-com:vml" xmlns:wp14="http://schemas.microsoft.com/office/word/2010/wordprocessingDrawing" xmlns:wp="http://schemas.openxmlformats.org/drawingml/2006/wordprocessingDrawing" xmlns:w10="urn:schemas-microsoft-com:office:word" xmlns:w="http://schemas.openxmlformats.org/wordprocessingml/2006/main" xmlns:w14="http://schemas.microsoft.com/office/word/2010/wordml" xmlns:w15="http://schemas.microsoft.com/office/word/2012/wordml" xmlns:wpg="http://schemas.microsoft.com/office/word/2010/wordprocessingGroup" xmlns:wpi="http://schemas.microsoft.com/office/word/2010/wordprocessingInk" xmlns:wne="http://schemas.microsoft.com/office/word/2006/wordml" xmlns:wps="http://schemas.microsoft.com/office/word/2010/wordprocessingShape" mc:Ignorable="w14 w15 wp14">
   <w:body>
+    <w:p>
+      <w:pPr>
+        <w:spacing w:line="240" w:lineRule="auto"/>
+        <w:rPr>
+          <w:rFonts w:ascii="Times New Roman" w:hAnsi="Times New Roman" w:cs="Times New Roman"/>
+          <w:sz w:val="20"/>
+          <w:szCs w:val="20"/>
+        </w:rPr>
+      </w:pPr>
+      <w:r>
+        <w:rPr>
+          <w:rFonts w:ascii="Times New Roman" w:hAnsi="Times New Roman" w:cs="Times New Roman"/>
+          <w:b/>
+          <w:i/>
+          <w:sz w:val="20"/>
+          <w:szCs w:val="20"/>
+        </w:rPr>
+        <w:t>Abstract:</w:t>
+      </w:r>
+      <w:r>
+        <w:rPr>
+          <w:rFonts w:ascii="Times New Roman" w:hAnsi="Times New Roman" w:cs="Times New Roman"/>
+          <w:b/>
+          <w:i/>
+          <w:sz w:val="20"/>
+          <w:szCs w:val="20"/>
+        </w:rPr>
+        <w:t xml:space="preserve"> </w:t>
+      </w:r>
+    </w:p>
     <w:p>
       <w:pPr>
         <w:pStyle w:val="Heading1"/>
@@ -10,70 +40,168 @@
           <w:numId w:val="3"/>
         </w:numPr>
         <w:spacing w:before="0" w:line="240" w:lineRule="auto"/>
-      </w:pPr>
-      <w:r>
+        <w:rPr>
+          <w:rFonts w:ascii="Times New Roman" w:hAnsi="Times New Roman" w:cs="Times New Roman"/>
+          <w:sz w:val="40"/>
+          <w:szCs w:val="40"/>
+        </w:rPr>
+      </w:pPr>
+      <w:r>
+        <w:rPr>
+          <w:rFonts w:ascii="Times New Roman" w:hAnsi="Times New Roman" w:cs="Times New Roman"/>
+          <w:sz w:val="40"/>
+          <w:szCs w:val="40"/>
+        </w:rPr>
         <w:t>Introduction</w:t>
       </w:r>
     </w:p>
-    <w:p/>
+    <w:p>
+      <w:pPr>
+        <w:rPr>
+          <w:rFonts w:ascii="Times New Roman" w:hAnsi="Times New Roman" w:cs="Times New Roman"/>
+          <w:sz w:val="20"/>
+          <w:szCs w:val="20"/>
+        </w:rPr>
+      </w:pPr>
+    </w:p>
     <w:p>
       <w:pPr>
         <w:spacing w:after="0" w:line="240" w:lineRule="auto"/>
-      </w:pPr>
-      <w:r>
+        <w:rPr>
+          <w:rFonts w:ascii="Times New Roman" w:hAnsi="Times New Roman" w:cs="Times New Roman"/>
+          <w:sz w:val="20"/>
+          <w:szCs w:val="20"/>
+        </w:rPr>
+      </w:pPr>
+      <w:r>
+        <w:rPr>
+          <w:rFonts w:ascii="Times New Roman" w:hAnsi="Times New Roman" w:cs="Times New Roman"/>
+          <w:sz w:val="20"/>
+          <w:szCs w:val="20"/>
+        </w:rPr>
         <w:t xml:space="preserve">This project </w:t>
       </w:r>
       <w:r>
+        <w:rPr>
+          <w:rFonts w:ascii="Times New Roman" w:hAnsi="Times New Roman" w:cs="Times New Roman"/>
+          <w:sz w:val="20"/>
+          <w:szCs w:val="20"/>
+        </w:rPr>
         <w:t>will be a continuation of</w:t>
       </w:r>
       <w:r>
+        <w:rPr>
+          <w:rFonts w:ascii="Times New Roman" w:hAnsi="Times New Roman" w:cs="Times New Roman"/>
+          <w:sz w:val="20"/>
+          <w:szCs w:val="20"/>
+        </w:rPr>
         <w:t xml:space="preserve"> earlier rateMyLab work by the School of Computing: it would allow </w:t>
       </w:r>
       <w:r>
+        <w:rPr>
+          <w:rFonts w:ascii="Times New Roman" w:hAnsi="Times New Roman" w:cs="Times New Roman"/>
+          <w:sz w:val="20"/>
+          <w:szCs w:val="20"/>
+        </w:rPr>
         <w:t>for further development of</w:t>
       </w:r>
       <w:r>
+        <w:rPr>
+          <w:rFonts w:ascii="Times New Roman" w:hAnsi="Times New Roman" w:cs="Times New Roman"/>
+          <w:sz w:val="20"/>
+          <w:szCs w:val="20"/>
+        </w:rPr>
         <w:t xml:space="preserve"> an app for Android tablets that would be placed in student labs/lecture theatres to gather from students: (1) end-of-class ratings; (2) text comments; (3) (pos</w:t>
       </w:r>
       <w:r>
+        <w:rPr>
+          <w:rFonts w:ascii="Times New Roman" w:hAnsi="Times New Roman" w:cs="Times New Roman"/>
+          <w:sz w:val="20"/>
+          <w:szCs w:val="20"/>
+        </w:rPr>
         <w:t xml:space="preserve">sibly) attendance information. </w:t>
       </w:r>
     </w:p>
     <w:p>
       <w:pPr>
         <w:spacing w:after="0" w:line="240" w:lineRule="auto"/>
+        <w:rPr>
+          <w:rFonts w:ascii="Times New Roman" w:hAnsi="Times New Roman" w:cs="Times New Roman"/>
+          <w:sz w:val="20"/>
+          <w:szCs w:val="20"/>
+        </w:rPr>
       </w:pPr>
     </w:p>
     <w:p>
       <w:pPr>
         <w:spacing w:after="0" w:line="240" w:lineRule="auto"/>
-      </w:pPr>
-      <w:r>
+        <w:rPr>
+          <w:rFonts w:ascii="Times New Roman" w:hAnsi="Times New Roman" w:cs="Times New Roman"/>
+          <w:sz w:val="20"/>
+          <w:szCs w:val="20"/>
+        </w:rPr>
+      </w:pPr>
+      <w:r>
+        <w:rPr>
+          <w:rFonts w:ascii="Times New Roman" w:hAnsi="Times New Roman" w:cs="Times New Roman"/>
+          <w:sz w:val="20"/>
+          <w:szCs w:val="20"/>
+        </w:rPr>
         <w:t>The project will also provide a system which will allow for analysis of the feedback data (e.g. for parti</w:t>
       </w:r>
       <w:r>
+        <w:rPr>
+          <w:rFonts w:ascii="Times New Roman" w:hAnsi="Times New Roman" w:cs="Times New Roman"/>
+          <w:sz w:val="20"/>
+          <w:szCs w:val="20"/>
+        </w:rPr>
         <w:t>cular lecturers, modules, etc.), which will be stored in a server-side database. The system will be accessible to all lecturers for their relevant classes and modules.</w:t>
       </w:r>
     </w:p>
     <w:p>
       <w:pPr>
         <w:spacing w:after="0" w:line="240" w:lineRule="auto"/>
+        <w:rPr>
+          <w:rFonts w:ascii="Times New Roman" w:hAnsi="Times New Roman" w:cs="Times New Roman"/>
+          <w:sz w:val="20"/>
+          <w:szCs w:val="20"/>
+        </w:rPr>
       </w:pPr>
     </w:p>
     <w:p>
       <w:pPr>
         <w:spacing w:after="0" w:line="240" w:lineRule="auto"/>
-      </w:pPr>
-      <w:r>
+        <w:rPr>
+          <w:rFonts w:ascii="Times New Roman" w:hAnsi="Times New Roman" w:cs="Times New Roman"/>
+          <w:sz w:val="20"/>
+          <w:szCs w:val="20"/>
+        </w:rPr>
+      </w:pPr>
+      <w:r>
+        <w:rPr>
+          <w:rFonts w:ascii="Times New Roman" w:hAnsi="Times New Roman" w:cs="Times New Roman"/>
+          <w:sz w:val="20"/>
+          <w:szCs w:val="20"/>
+        </w:rPr>
         <w:t xml:space="preserve">Throughout this project, the end user is to be the focal point. </w:t>
       </w:r>
       <w:r>
+        <w:rPr>
+          <w:rFonts w:ascii="Times New Roman" w:hAnsi="Times New Roman" w:cs="Times New Roman"/>
+          <w:sz w:val="20"/>
+          <w:szCs w:val="20"/>
+        </w:rPr>
         <w:t>Various user-centred design techniques and strategies will be used, including rapid prototyping and user profiling. User testing will be thorough, with the app being tested in the end user environment (i.e. in a lab/lecture) in order to ensure that feedback is as relevant as possible.</w:t>
       </w:r>
     </w:p>
     <w:p>
       <w:pPr>
         <w:spacing w:after="0" w:line="240" w:lineRule="auto"/>
+        <w:rPr>
+          <w:rFonts w:ascii="Times New Roman" w:hAnsi="Times New Roman" w:cs="Times New Roman"/>
+          <w:sz w:val="20"/>
+          <w:szCs w:val="20"/>
+        </w:rPr>
       </w:pPr>
     </w:p>
     <w:p>
@@ -84,159 +212,377 @@
           <w:numId w:val="3"/>
         </w:numPr>
         <w:spacing w:before="0" w:line="240" w:lineRule="auto"/>
-      </w:pPr>
-      <w:r>
+        <w:rPr>
+          <w:rFonts w:ascii="Times New Roman" w:hAnsi="Times New Roman" w:cs="Times New Roman"/>
+          <w:sz w:val="40"/>
+          <w:szCs w:val="40"/>
+        </w:rPr>
+      </w:pPr>
+      <w:r>
+        <w:rPr>
+          <w:rFonts w:ascii="Times New Roman" w:hAnsi="Times New Roman" w:cs="Times New Roman"/>
+          <w:sz w:val="40"/>
+          <w:szCs w:val="40"/>
+        </w:rPr>
         <w:t>Background</w:t>
       </w:r>
     </w:p>
-    <w:p/>
+    <w:p>
+      <w:pPr>
+        <w:rPr>
+          <w:rFonts w:ascii="Times New Roman" w:hAnsi="Times New Roman" w:cs="Times New Roman"/>
+          <w:sz w:val="20"/>
+          <w:szCs w:val="20"/>
+        </w:rPr>
+      </w:pPr>
+    </w:p>
     <w:p>
       <w:pPr>
         <w:spacing w:after="0" w:line="240" w:lineRule="auto"/>
-      </w:pPr>
-      <w:r>
+        <w:rPr>
+          <w:rFonts w:ascii="Times New Roman" w:hAnsi="Times New Roman" w:cs="Times New Roman"/>
+          <w:sz w:val="20"/>
+          <w:szCs w:val="20"/>
+        </w:rPr>
+      </w:pPr>
+      <w:r>
+        <w:rPr>
+          <w:rFonts w:ascii="Times New Roman" w:hAnsi="Times New Roman" w:cs="Times New Roman"/>
+          <w:sz w:val="20"/>
+          <w:szCs w:val="20"/>
+        </w:rPr>
         <w:t>Student feedback is an important tool that benefits all contributors to a lecture or lab class: (</w:t>
       </w:r>
       <w:proofErr w:type="spellStart"/>
       <w:r>
+        <w:rPr>
+          <w:rFonts w:ascii="Times New Roman" w:hAnsi="Times New Roman" w:cs="Times New Roman"/>
+          <w:sz w:val="20"/>
+          <w:szCs w:val="20"/>
+        </w:rPr>
         <w:t>i</w:t>
       </w:r>
       <w:proofErr w:type="spellEnd"/>
       <w:r>
+        <w:rPr>
+          <w:rFonts w:ascii="Times New Roman" w:hAnsi="Times New Roman" w:cs="Times New Roman"/>
+          <w:sz w:val="20"/>
+          <w:szCs w:val="20"/>
+        </w:rPr>
         <w:t>) giving students a mechanism to report their assessment of the class in question and thereby influence related classes and (ii) helping lecturers to identify and tackle issues experienced by their students and thereby subsequently develop the curriculum accordingly</w:t>
       </w:r>
       <w:r>
+        <w:rPr>
+          <w:rFonts w:ascii="Times New Roman" w:hAnsi="Times New Roman" w:cs="Times New Roman"/>
+          <w:sz w:val="20"/>
+          <w:szCs w:val="20"/>
+        </w:rPr>
         <w:t xml:space="preserve"> </w:t>
       </w:r>
       <w:sdt>
         <w:sdtPr>
+          <w:rPr>
+            <w:rFonts w:ascii="Times New Roman" w:hAnsi="Times New Roman" w:cs="Times New Roman"/>
+            <w:sz w:val="20"/>
+            <w:szCs w:val="20"/>
+          </w:rPr>
           <w:id w:val="1379582447"/>
           <w:citation/>
         </w:sdtPr>
+        <w:sdtEndPr/>
         <w:sdtContent>
           <w:r>
+            <w:rPr>
+              <w:rFonts w:ascii="Times New Roman" w:hAnsi="Times New Roman" w:cs="Times New Roman"/>
+              <w:sz w:val="20"/>
+              <w:szCs w:val="20"/>
+            </w:rPr>
             <w:fldChar w:fldCharType="begin"/>
           </w:r>
           <w:r>
+            <w:rPr>
+              <w:rFonts w:ascii="Times New Roman" w:hAnsi="Times New Roman" w:cs="Times New Roman"/>
+              <w:sz w:val="20"/>
+              <w:szCs w:val="20"/>
+            </w:rPr>
             <w:instrText xml:space="preserve"> CITATION Joh09 \l 2057 </w:instrText>
           </w:r>
           <w:r>
+            <w:rPr>
+              <w:rFonts w:ascii="Times New Roman" w:hAnsi="Times New Roman" w:cs="Times New Roman"/>
+              <w:sz w:val="20"/>
+              <w:szCs w:val="20"/>
+            </w:rPr>
             <w:fldChar w:fldCharType="separate"/>
           </w:r>
           <w:r>
             <w:rPr>
+              <w:rFonts w:ascii="Times New Roman" w:hAnsi="Times New Roman" w:cs="Times New Roman"/>
               <w:noProof/>
+              <w:sz w:val="20"/>
+              <w:szCs w:val="20"/>
             </w:rPr>
             <w:t>(Johnson, 2009)</w:t>
           </w:r>
           <w:r>
+            <w:rPr>
+              <w:rFonts w:ascii="Times New Roman" w:hAnsi="Times New Roman" w:cs="Times New Roman"/>
+              <w:sz w:val="20"/>
+              <w:szCs w:val="20"/>
+            </w:rPr>
             <w:fldChar w:fldCharType="end"/>
           </w:r>
         </w:sdtContent>
       </w:sdt>
       <w:r>
+        <w:rPr>
+          <w:rFonts w:ascii="Times New Roman" w:hAnsi="Times New Roman" w:cs="Times New Roman"/>
+          <w:sz w:val="20"/>
+          <w:szCs w:val="20"/>
+        </w:rPr>
         <w:t>.</w:t>
       </w:r>
     </w:p>
     <w:p>
       <w:pPr>
         <w:spacing w:after="0" w:line="240" w:lineRule="auto"/>
+        <w:rPr>
+          <w:rFonts w:ascii="Times New Roman" w:hAnsi="Times New Roman" w:cs="Times New Roman"/>
+          <w:sz w:val="20"/>
+          <w:szCs w:val="20"/>
+        </w:rPr>
       </w:pPr>
     </w:p>
     <w:p>
       <w:pPr>
         <w:spacing w:after="0" w:line="240" w:lineRule="auto"/>
-      </w:pPr>
-      <w:r>
+        <w:rPr>
+          <w:rFonts w:ascii="Times New Roman" w:hAnsi="Times New Roman" w:cs="Times New Roman"/>
+          <w:sz w:val="20"/>
+          <w:szCs w:val="20"/>
+        </w:rPr>
+      </w:pPr>
+      <w:r>
+        <w:rPr>
+          <w:rFonts w:ascii="Times New Roman" w:hAnsi="Times New Roman" w:cs="Times New Roman"/>
+          <w:sz w:val="20"/>
+          <w:szCs w:val="20"/>
+        </w:rPr>
         <w:t>There is an already existing app</w:t>
       </w:r>
       <w:r>
+        <w:rPr>
+          <w:rFonts w:ascii="Times New Roman" w:hAnsi="Times New Roman" w:cs="Times New Roman"/>
+          <w:sz w:val="20"/>
+          <w:szCs w:val="20"/>
+        </w:rPr>
         <w:t xml:space="preserve"> (rateMyLab)</w:t>
       </w:r>
       <w:r>
+        <w:rPr>
+          <w:rFonts w:ascii="Times New Roman" w:hAnsi="Times New Roman" w:cs="Times New Roman"/>
+          <w:sz w:val="20"/>
+          <w:szCs w:val="20"/>
+        </w:rPr>
         <w:t>, developed by the School of Computing, which aimed to provide a mechanism for obtaining such f</w:t>
       </w:r>
       <w:r>
+        <w:rPr>
+          <w:rFonts w:ascii="Times New Roman" w:hAnsi="Times New Roman" w:cs="Times New Roman"/>
+          <w:sz w:val="20"/>
+          <w:szCs w:val="20"/>
+        </w:rPr>
         <w:t>eedback, but it needed improvement</w:t>
       </w:r>
       <w:r>
+        <w:rPr>
+          <w:rFonts w:ascii="Times New Roman" w:hAnsi="Times New Roman" w:cs="Times New Roman"/>
+          <w:sz w:val="20"/>
+          <w:szCs w:val="20"/>
+        </w:rPr>
         <w:t xml:space="preserve"> – although it </w:t>
       </w:r>
       <w:r>
+        <w:rPr>
+          <w:rFonts w:ascii="Times New Roman" w:hAnsi="Times New Roman" w:cs="Times New Roman"/>
+          <w:sz w:val="20"/>
+          <w:szCs w:val="20"/>
+        </w:rPr>
         <w:t xml:space="preserve">was simple and quick to use, the feedback it obtained was seriously lacking in detail (it allowed users to specify whether a lab was good, bad or average – without specifying </w:t>
       </w:r>
       <w:r>
         <w:rPr>
+          <w:rFonts w:ascii="Times New Roman" w:hAnsi="Times New Roman" w:cs="Times New Roman"/>
           <w:i/>
+          <w:sz w:val="20"/>
+          <w:szCs w:val="20"/>
         </w:rPr>
         <w:t>why</w:t>
       </w:r>
       <w:r>
+        <w:rPr>
+          <w:rFonts w:ascii="Times New Roman" w:hAnsi="Times New Roman" w:cs="Times New Roman"/>
+          <w:sz w:val="20"/>
+          <w:szCs w:val="20"/>
+        </w:rPr>
         <w:t>).</w:t>
       </w:r>
       <w:r>
+        <w:rPr>
+          <w:rFonts w:ascii="Times New Roman" w:hAnsi="Times New Roman" w:cs="Times New Roman"/>
+          <w:sz w:val="20"/>
+          <w:szCs w:val="20"/>
+        </w:rPr>
         <w:t xml:space="preserve"> This problem is what we aim to solve with this new phase of development. The aim is to provide a mechanism which allows for richer feedback, whilst maintaining the simplicity and accessibility of the original rateMyLab app.</w:t>
       </w:r>
     </w:p>
     <w:p>
       <w:pPr>
         <w:spacing w:after="0" w:line="240" w:lineRule="auto"/>
+        <w:rPr>
+          <w:rFonts w:ascii="Times New Roman" w:hAnsi="Times New Roman" w:cs="Times New Roman"/>
+          <w:sz w:val="20"/>
+          <w:szCs w:val="20"/>
+        </w:rPr>
       </w:pPr>
     </w:p>
     <w:p>
       <w:pPr>
         <w:pStyle w:val="Heading3"/>
-      </w:pPr>
-      <w:r>
+        <w:rPr>
+          <w:rFonts w:ascii="Times New Roman" w:hAnsi="Times New Roman" w:cs="Times New Roman"/>
+          <w:sz w:val="28"/>
+          <w:szCs w:val="28"/>
+        </w:rPr>
+      </w:pPr>
+      <w:r>
+        <w:rPr>
+          <w:rFonts w:ascii="Times New Roman" w:hAnsi="Times New Roman" w:cs="Times New Roman"/>
+          <w:sz w:val="28"/>
+          <w:szCs w:val="28"/>
+        </w:rPr>
         <w:t>Previous Work</w:t>
       </w:r>
     </w:p>
     <w:p>
       <w:pPr>
         <w:spacing w:after="0" w:line="240" w:lineRule="auto"/>
+        <w:rPr>
+          <w:rFonts w:ascii="Times New Roman" w:hAnsi="Times New Roman" w:cs="Times New Roman"/>
+          <w:sz w:val="20"/>
+          <w:szCs w:val="20"/>
+        </w:rPr>
       </w:pPr>
     </w:p>
     <w:p>
       <w:pPr>
         <w:spacing w:after="0" w:line="240" w:lineRule="auto"/>
-      </w:pPr>
-      <w:r>
-        <w:t xml:space="preserve">On a more global scale, there has been similar work done in the form of Classroom Communication Systems (CCS). These systems have evolved, from being based on multiple-choice remote controls and then PDAs, to the more modern medium of Tablet </w:t>
-      </w:r>
-      <w:r>
+        <w:rPr>
+          <w:rFonts w:ascii="Times New Roman" w:hAnsi="Times New Roman" w:cs="Times New Roman"/>
+          <w:sz w:val="20"/>
+          <w:szCs w:val="20"/>
+        </w:rPr>
+      </w:pPr>
+      <w:r>
+        <w:rPr>
+          <w:rFonts w:ascii="Times New Roman" w:hAnsi="Times New Roman" w:cs="Times New Roman"/>
+          <w:sz w:val="20"/>
+          <w:szCs w:val="20"/>
+        </w:rPr>
+        <w:t xml:space="preserve">On a more global scale, there has been similar work done in the form of Classroom Communication </w:t>
+      </w:r>
+      <w:r>
+        <w:rPr>
+          <w:rFonts w:ascii="Times New Roman" w:hAnsi="Times New Roman" w:cs="Times New Roman"/>
+          <w:sz w:val="20"/>
+          <w:szCs w:val="20"/>
+        </w:rPr>
+        <w:lastRenderedPageBreak/>
+        <w:t xml:space="preserve">Systems (CCS). These systems have evolved, from being based on multiple-choice remote controls and then PDAs, to the more modern medium of Tablet </w:t>
+      </w:r>
+      <w:r>
+        <w:rPr>
+          <w:rFonts w:ascii="Times New Roman" w:hAnsi="Times New Roman" w:cs="Times New Roman"/>
+          <w:sz w:val="20"/>
+          <w:szCs w:val="20"/>
+        </w:rPr>
         <w:t>PCs with wireless connectivity, the idea being that every student in a lab/lecture has one of these devices, and they are all connected through the medium of the CCS.</w:t>
       </w:r>
       <w:r>
+        <w:rPr>
+          <w:rFonts w:ascii="Times New Roman" w:hAnsi="Times New Roman" w:cs="Times New Roman"/>
+          <w:sz w:val="20"/>
+          <w:szCs w:val="20"/>
+        </w:rPr>
         <w:t xml:space="preserve"> These systems are very useful for bringing classes together in a collaborative effort, giving the mechanism for feedback and allowing for live in-class polling, and demonstration of both good and bad examples and scenarios. Group work is also made much easier as student do not have to physically move around to work together</w:t>
       </w:r>
       <w:r>
+        <w:rPr>
+          <w:rFonts w:ascii="Times New Roman" w:hAnsi="Times New Roman" w:cs="Times New Roman"/>
+          <w:sz w:val="20"/>
+          <w:szCs w:val="20"/>
+        </w:rPr>
         <w:t>.</w:t>
       </w:r>
       <w:r>
+        <w:rPr>
+          <w:rFonts w:ascii="Times New Roman" w:hAnsi="Times New Roman" w:cs="Times New Roman"/>
+          <w:sz w:val="20"/>
+          <w:szCs w:val="20"/>
+        </w:rPr>
         <w:t xml:space="preserve"> </w:t>
       </w:r>
       <w:sdt>
         <w:sdtPr>
+          <w:rPr>
+            <w:rFonts w:ascii="Times New Roman" w:hAnsi="Times New Roman" w:cs="Times New Roman"/>
+            <w:sz w:val="20"/>
+            <w:szCs w:val="20"/>
+          </w:rPr>
           <w:id w:val="313853167"/>
           <w:citation/>
         </w:sdtPr>
+        <w:sdtEndPr/>
         <w:sdtContent>
           <w:r>
+            <w:rPr>
+              <w:rFonts w:ascii="Times New Roman" w:hAnsi="Times New Roman" w:cs="Times New Roman"/>
+              <w:sz w:val="20"/>
+              <w:szCs w:val="20"/>
+            </w:rPr>
             <w:fldChar w:fldCharType="begin"/>
           </w:r>
           <w:r>
+            <w:rPr>
+              <w:rFonts w:ascii="Times New Roman" w:hAnsi="Times New Roman" w:cs="Times New Roman"/>
+              <w:sz w:val="20"/>
+              <w:szCs w:val="20"/>
+            </w:rPr>
             <w:instrText xml:space="preserve"> CITATION The05 \l 2057 </w:instrText>
           </w:r>
           <w:r>
+            <w:rPr>
+              <w:rFonts w:ascii="Times New Roman" w:hAnsi="Times New Roman" w:cs="Times New Roman"/>
+              <w:sz w:val="20"/>
+              <w:szCs w:val="20"/>
+            </w:rPr>
             <w:fldChar w:fldCharType="separate"/>
           </w:r>
           <w:r>
             <w:rPr>
+              <w:rFonts w:ascii="Times New Roman" w:hAnsi="Times New Roman" w:cs="Times New Roman"/>
               <w:noProof/>
+              <w:sz w:val="20"/>
+              <w:szCs w:val="20"/>
             </w:rPr>
             <w:t>(Theys, Lawless, &amp; George, 2005)</w:t>
           </w:r>
           <w:r>
+            <w:rPr>
+              <w:rFonts w:ascii="Times New Roman" w:hAnsi="Times New Roman" w:cs="Times New Roman"/>
+              <w:sz w:val="20"/>
+              <w:szCs w:val="20"/>
+            </w:rPr>
             <w:fldChar w:fldCharType="end"/>
           </w:r>
         </w:sdtContent>
@@ -245,23 +591,35 @@
     <w:p>
       <w:pPr>
         <w:spacing w:after="0" w:line="240" w:lineRule="auto"/>
+        <w:rPr>
+          <w:rFonts w:ascii="Times New Roman" w:hAnsi="Times New Roman" w:cs="Times New Roman"/>
+          <w:sz w:val="20"/>
+          <w:szCs w:val="20"/>
+        </w:rPr>
       </w:pPr>
     </w:p>
     <w:p>
       <w:pPr>
         <w:keepNext/>
         <w:spacing w:after="0" w:line="240" w:lineRule="auto"/>
-      </w:pPr>
-      <w:r>
-        <w:rPr>
+        <w:rPr>
+          <w:rFonts w:ascii="Times New Roman" w:hAnsi="Times New Roman" w:cs="Times New Roman"/>
+          <w:sz w:val="20"/>
+          <w:szCs w:val="20"/>
+        </w:rPr>
+      </w:pPr>
+      <w:r>
+        <w:rPr>
+          <w:rFonts w:ascii="Times New Roman" w:hAnsi="Times New Roman" w:cs="Times New Roman"/>
           <w:noProof/>
+          <w:sz w:val="20"/>
+          <w:szCs w:val="20"/>
           <w:lang w:eastAsia="en-GB"/>
         </w:rPr>
-        <w:lastRenderedPageBreak/>
         <w:drawing>
           <wp:inline distT="0" distB="0" distL="0" distR="0" wp14:anchorId="556A9EEF" wp14:editId="76602544">
-            <wp:extent cx="3802380" cy="3017520"/>
-            <wp:effectExtent l="0" t="0" r="7620" b="0"/>
+            <wp:extent cx="3408699" cy="2705100"/>
+            <wp:effectExtent l="0" t="0" r="1270" b="0"/>
             <wp:docPr id="7" name="Picture 7" descr="Figure 1"/>
             <wp:cNvGraphicFramePr>
               <a:graphicFrameLocks xmlns:a="http://schemas.openxmlformats.org/drawingml/2006/main" noChangeAspect="1"/>
@@ -291,7 +649,7 @@
                   <pic:spPr bwMode="auto">
                     <a:xfrm>
                       <a:off x="0" y="0"/>
-                      <a:ext cx="3802380" cy="3017520"/>
+                      <a:ext cx="3421727" cy="2715439"/>
                     </a:xfrm>
                     <a:prstGeom prst="rect">
                       <a:avLst/>
@@ -311,149 +669,317 @@
     <w:p>
       <w:pPr>
         <w:pStyle w:val="Caption"/>
-      </w:pPr>
-      <w:r>
+        <w:rPr>
+          <w:rFonts w:ascii="Times New Roman" w:hAnsi="Times New Roman" w:cs="Times New Roman"/>
+          <w:sz w:val="20"/>
+          <w:szCs w:val="20"/>
+        </w:rPr>
+      </w:pPr>
+      <w:r>
+        <w:rPr>
+          <w:rFonts w:ascii="Times New Roman" w:hAnsi="Times New Roman" w:cs="Times New Roman"/>
+          <w:sz w:val="20"/>
+          <w:szCs w:val="20"/>
+        </w:rPr>
         <w:t xml:space="preserve">Figure </w:t>
       </w:r>
       <w:r>
+        <w:rPr>
+          <w:rFonts w:ascii="Times New Roman" w:hAnsi="Times New Roman" w:cs="Times New Roman"/>
+          <w:sz w:val="20"/>
+          <w:szCs w:val="20"/>
+        </w:rPr>
         <w:fldChar w:fldCharType="begin"/>
       </w:r>
       <w:r>
+        <w:rPr>
+          <w:rFonts w:ascii="Times New Roman" w:hAnsi="Times New Roman" w:cs="Times New Roman"/>
+          <w:sz w:val="20"/>
+          <w:szCs w:val="20"/>
+        </w:rPr>
         <w:instrText xml:space="preserve"> SEQ Figure \* ARABIC </w:instrText>
       </w:r>
       <w:r>
+        <w:rPr>
+          <w:rFonts w:ascii="Times New Roman" w:hAnsi="Times New Roman" w:cs="Times New Roman"/>
+          <w:sz w:val="20"/>
+          <w:szCs w:val="20"/>
+        </w:rPr>
         <w:fldChar w:fldCharType="separate"/>
       </w:r>
       <w:r>
         <w:rPr>
+          <w:rFonts w:ascii="Times New Roman" w:hAnsi="Times New Roman" w:cs="Times New Roman"/>
           <w:noProof/>
+          <w:sz w:val="20"/>
+          <w:szCs w:val="20"/>
         </w:rPr>
         <w:t>1</w:t>
       </w:r>
       <w:r>
+        <w:rPr>
+          <w:rFonts w:ascii="Times New Roman" w:hAnsi="Times New Roman" w:cs="Times New Roman"/>
+          <w:noProof/>
+          <w:sz w:val="20"/>
+          <w:szCs w:val="20"/>
+        </w:rPr>
         <w:fldChar w:fldCharType="end"/>
       </w:r>
       <w:r>
-        <w:t xml:space="preserve">: </w:t>
-      </w:r>
-      <w:r>
-        <w:t>A schematic of the learning cycle used with the CCS</w:t>
+        <w:rPr>
+          <w:rFonts w:ascii="Times New Roman" w:hAnsi="Times New Roman" w:cs="Times New Roman"/>
+          <w:sz w:val="20"/>
+          <w:szCs w:val="20"/>
+        </w:rPr>
+        <w:t>: A schematic of the learning cycle used with the CCS</w:t>
       </w:r>
     </w:p>
     <w:p>
       <w:pPr>
         <w:spacing w:after="0" w:line="240" w:lineRule="auto"/>
+        <w:rPr>
+          <w:rFonts w:ascii="Times New Roman" w:hAnsi="Times New Roman" w:cs="Times New Roman"/>
+          <w:sz w:val="20"/>
+          <w:szCs w:val="20"/>
+        </w:rPr>
       </w:pPr>
     </w:p>
     <w:p>
       <w:pPr>
         <w:spacing w:after="0" w:line="240" w:lineRule="auto"/>
-      </w:pPr>
-      <w:r>
+        <w:rPr>
+          <w:rFonts w:ascii="Times New Roman" w:hAnsi="Times New Roman" w:cs="Times New Roman"/>
+          <w:sz w:val="20"/>
+          <w:szCs w:val="20"/>
+        </w:rPr>
+      </w:pPr>
+      <w:r>
+        <w:rPr>
+          <w:rFonts w:ascii="Times New Roman" w:hAnsi="Times New Roman" w:cs="Times New Roman"/>
+          <w:sz w:val="20"/>
+          <w:szCs w:val="20"/>
+        </w:rPr>
         <w:t xml:space="preserve">The main difference between </w:t>
       </w:r>
       <w:proofErr w:type="spellStart"/>
       <w:r>
+        <w:rPr>
+          <w:rFonts w:ascii="Times New Roman" w:hAnsi="Times New Roman" w:cs="Times New Roman"/>
+          <w:sz w:val="20"/>
+          <w:szCs w:val="20"/>
+        </w:rPr>
         <w:t>rateMyClass</w:t>
       </w:r>
       <w:proofErr w:type="spellEnd"/>
       <w:r>
+        <w:rPr>
+          <w:rFonts w:ascii="Times New Roman" w:hAnsi="Times New Roman" w:cs="Times New Roman"/>
+          <w:sz w:val="20"/>
+          <w:szCs w:val="20"/>
+        </w:rPr>
         <w:t xml:space="preserve"> and the traditional CCS is that, while CCS’s are more geared towards live feedback and dynamic lecture content (with increased student engagement the priority)</w:t>
       </w:r>
       <w:sdt>
         <w:sdtPr>
+          <w:rPr>
+            <w:rFonts w:ascii="Times New Roman" w:hAnsi="Times New Roman" w:cs="Times New Roman"/>
+            <w:sz w:val="20"/>
+            <w:szCs w:val="20"/>
+          </w:rPr>
           <w:id w:val="-153991574"/>
           <w:citation/>
         </w:sdtPr>
         <w:sdtEndPr/>
         <w:sdtContent>
           <w:r>
+            <w:rPr>
+              <w:rFonts w:ascii="Times New Roman" w:hAnsi="Times New Roman" w:cs="Times New Roman"/>
+              <w:sz w:val="20"/>
+              <w:szCs w:val="20"/>
+            </w:rPr>
             <w:fldChar w:fldCharType="begin"/>
           </w:r>
           <w:r>
+            <w:rPr>
+              <w:rFonts w:ascii="Times New Roman" w:hAnsi="Times New Roman" w:cs="Times New Roman"/>
+              <w:sz w:val="20"/>
+              <w:szCs w:val="20"/>
+            </w:rPr>
             <w:instrText xml:space="preserve">CITATION Duf96 \p 2 \l 2057 </w:instrText>
           </w:r>
           <w:r>
+            <w:rPr>
+              <w:rFonts w:ascii="Times New Roman" w:hAnsi="Times New Roman" w:cs="Times New Roman"/>
+              <w:sz w:val="20"/>
+              <w:szCs w:val="20"/>
+            </w:rPr>
             <w:fldChar w:fldCharType="separate"/>
           </w:r>
           <w:r>
             <w:rPr>
+              <w:rFonts w:ascii="Times New Roman" w:hAnsi="Times New Roman" w:cs="Times New Roman"/>
               <w:noProof/>
+              <w:sz w:val="20"/>
+              <w:szCs w:val="20"/>
             </w:rPr>
             <w:t xml:space="preserve"> (Dufresne, Gerace, Leonard, Mestre, &amp; Wenk, 1996, p. 2)</w:t>
           </w:r>
           <w:r>
+            <w:rPr>
+              <w:rFonts w:ascii="Times New Roman" w:hAnsi="Times New Roman" w:cs="Times New Roman"/>
+              <w:sz w:val="20"/>
+              <w:szCs w:val="20"/>
+            </w:rPr>
             <w:fldChar w:fldCharType="end"/>
           </w:r>
         </w:sdtContent>
       </w:sdt>
       <w:r>
+        <w:rPr>
+          <w:rFonts w:ascii="Times New Roman" w:hAnsi="Times New Roman" w:cs="Times New Roman"/>
+          <w:sz w:val="20"/>
+          <w:szCs w:val="20"/>
+        </w:rPr>
         <w:t xml:space="preserve">, </w:t>
       </w:r>
       <w:proofErr w:type="spellStart"/>
       <w:r>
+        <w:rPr>
+          <w:rFonts w:ascii="Times New Roman" w:hAnsi="Times New Roman" w:cs="Times New Roman"/>
+          <w:sz w:val="20"/>
+          <w:szCs w:val="20"/>
+        </w:rPr>
         <w:t>rateMyClass</w:t>
       </w:r>
       <w:proofErr w:type="spellEnd"/>
       <w:r>
+        <w:rPr>
+          <w:rFonts w:ascii="Times New Roman" w:hAnsi="Times New Roman" w:cs="Times New Roman"/>
+          <w:sz w:val="20"/>
+          <w:szCs w:val="20"/>
+        </w:rPr>
         <w:t xml:space="preserve"> is a more static, narrowly-focused mechanism, with feedback being given only after the conclusion of classes; the main rationale being that lecturers can gain valuable insight which allows them to make improvements to these classes. The </w:t>
       </w:r>
       <w:proofErr w:type="spellStart"/>
       <w:r>
+        <w:rPr>
+          <w:rFonts w:ascii="Times New Roman" w:hAnsi="Times New Roman" w:cs="Times New Roman"/>
+          <w:sz w:val="20"/>
+          <w:szCs w:val="20"/>
+        </w:rPr>
         <w:t>rateMyClass</w:t>
       </w:r>
       <w:proofErr w:type="spellEnd"/>
       <w:r>
+        <w:rPr>
+          <w:rFonts w:ascii="Times New Roman" w:hAnsi="Times New Roman" w:cs="Times New Roman"/>
+          <w:sz w:val="20"/>
+          <w:szCs w:val="20"/>
+        </w:rPr>
         <w:t xml:space="preserve"> app is primarily for the benefit of lecturers, unlike the CCS.</w:t>
       </w:r>
       <w:r>
+        <w:rPr>
+          <w:rFonts w:ascii="Times New Roman" w:hAnsi="Times New Roman" w:cs="Times New Roman"/>
+          <w:sz w:val="20"/>
+          <w:szCs w:val="20"/>
+        </w:rPr>
         <w:t xml:space="preserve"> </w:t>
       </w:r>
     </w:p>
     <w:p>
       <w:pPr>
         <w:spacing w:after="0" w:line="240" w:lineRule="auto"/>
+        <w:rPr>
+          <w:rFonts w:ascii="Times New Roman" w:hAnsi="Times New Roman" w:cs="Times New Roman"/>
+          <w:sz w:val="20"/>
+          <w:szCs w:val="20"/>
+        </w:rPr>
       </w:pPr>
     </w:p>
     <w:p>
       <w:pPr>
         <w:spacing w:after="0" w:line="240" w:lineRule="auto"/>
-      </w:pPr>
-      <w:r>
+        <w:rPr>
+          <w:rFonts w:ascii="Times New Roman" w:hAnsi="Times New Roman" w:cs="Times New Roman"/>
+          <w:sz w:val="20"/>
+          <w:szCs w:val="20"/>
+        </w:rPr>
+      </w:pPr>
+      <w:r>
+        <w:rPr>
+          <w:rFonts w:ascii="Times New Roman" w:hAnsi="Times New Roman" w:cs="Times New Roman"/>
+          <w:sz w:val="20"/>
+          <w:szCs w:val="20"/>
+        </w:rPr>
         <w:t xml:space="preserve">Another similar piece of work involves the use of augmented reality (AR) systems </w:t>
       </w:r>
       <w:r>
+        <w:rPr>
+          <w:rFonts w:ascii="Times New Roman" w:hAnsi="Times New Roman" w:cs="Times New Roman"/>
+          <w:sz w:val="20"/>
+          <w:szCs w:val="20"/>
+        </w:rPr>
         <w:t xml:space="preserve">(e.g. Google Glass) </w:t>
       </w:r>
       <w:r>
+        <w:rPr>
+          <w:rFonts w:ascii="Times New Roman" w:hAnsi="Times New Roman" w:cs="Times New Roman"/>
+          <w:sz w:val="20"/>
+          <w:szCs w:val="20"/>
+        </w:rPr>
         <w:t>to provide lecturers with live feedback from students in a seamless fashion</w:t>
       </w:r>
       <w:r>
+        <w:rPr>
+          <w:rFonts w:ascii="Times New Roman" w:hAnsi="Times New Roman" w:cs="Times New Roman"/>
+          <w:sz w:val="20"/>
+          <w:szCs w:val="20"/>
+        </w:rPr>
         <w:t>, through the use of various visualisations</w:t>
       </w:r>
       <w:r>
+        <w:rPr>
+          <w:rFonts w:ascii="Times New Roman" w:hAnsi="Times New Roman" w:cs="Times New Roman"/>
+          <w:sz w:val="20"/>
+          <w:szCs w:val="20"/>
+        </w:rPr>
         <w:t>.</w:t>
       </w:r>
     </w:p>
     <w:p>
       <w:pPr>
         <w:spacing w:after="0" w:line="240" w:lineRule="auto"/>
+        <w:rPr>
+          <w:rFonts w:ascii="Times New Roman" w:hAnsi="Times New Roman" w:cs="Times New Roman"/>
+          <w:sz w:val="20"/>
+          <w:szCs w:val="20"/>
+        </w:rPr>
       </w:pPr>
     </w:p>
     <w:p>
       <w:pPr>
         <w:keepNext/>
         <w:spacing w:after="0" w:line="240" w:lineRule="auto"/>
-      </w:pPr>
-      <w:r>
-        <w:rPr>
+        <w:rPr>
+          <w:rFonts w:ascii="Times New Roman" w:hAnsi="Times New Roman" w:cs="Times New Roman"/>
+          <w:sz w:val="20"/>
+          <w:szCs w:val="20"/>
+        </w:rPr>
+      </w:pPr>
+      <w:r>
+        <w:rPr>
+          <w:rFonts w:ascii="Times New Roman" w:hAnsi="Times New Roman" w:cs="Times New Roman"/>
           <w:noProof/>
+          <w:sz w:val="20"/>
+          <w:szCs w:val="20"/>
           <w:lang w:eastAsia="en-GB"/>
         </w:rPr>
+        <w:lastRenderedPageBreak/>
         <w:drawing>
           <wp:inline distT="0" distB="0" distL="0" distR="0" wp14:anchorId="37A2329A" wp14:editId="647C19BB">
-            <wp:extent cx="5074920" cy="3032760"/>
-            <wp:effectExtent l="0" t="0" r="0" b="0"/>
+            <wp:extent cx="2856236" cy="1706880"/>
+            <wp:effectExtent l="0" t="0" r="1270" b="7620"/>
             <wp:docPr id="5" name="Picture 5" descr="C:\Users\ddkmm_000\Desktop\bjet12047-fig-0001.png"/>
             <wp:cNvGraphicFramePr>
               <a:graphicFrameLocks xmlns:a="http://schemas.openxmlformats.org/drawingml/2006/main" noChangeAspect="1"/>
@@ -483,7 +1009,7 @@
                   <pic:spPr bwMode="auto">
                     <a:xfrm>
                       <a:off x="0" y="0"/>
-                      <a:ext cx="5074920" cy="3032760"/>
+                      <a:ext cx="2900674" cy="1733436"/>
                     </a:xfrm>
                     <a:prstGeom prst="rect">
                       <a:avLst/>
@@ -503,141 +1029,334 @@
     <w:p>
       <w:pPr>
         <w:pStyle w:val="Caption"/>
-      </w:pPr>
-      <w:r>
+        <w:rPr>
+          <w:rFonts w:ascii="Times New Roman" w:hAnsi="Times New Roman" w:cs="Times New Roman"/>
+          <w:sz w:val="20"/>
+          <w:szCs w:val="20"/>
+        </w:rPr>
+      </w:pPr>
+      <w:r>
+        <w:rPr>
+          <w:rFonts w:ascii="Times New Roman" w:hAnsi="Times New Roman" w:cs="Times New Roman"/>
+          <w:sz w:val="20"/>
+          <w:szCs w:val="20"/>
+        </w:rPr>
         <w:t xml:space="preserve">Figure </w:t>
       </w:r>
       <w:r>
+        <w:rPr>
+          <w:rFonts w:ascii="Times New Roman" w:hAnsi="Times New Roman" w:cs="Times New Roman"/>
+          <w:sz w:val="20"/>
+          <w:szCs w:val="20"/>
+        </w:rPr>
         <w:fldChar w:fldCharType="begin"/>
       </w:r>
       <w:r>
+        <w:rPr>
+          <w:rFonts w:ascii="Times New Roman" w:hAnsi="Times New Roman" w:cs="Times New Roman"/>
+          <w:sz w:val="20"/>
+          <w:szCs w:val="20"/>
+        </w:rPr>
         <w:instrText xml:space="preserve"> SEQ Figure \* ARABIC </w:instrText>
       </w:r>
       <w:r>
+        <w:rPr>
+          <w:rFonts w:ascii="Times New Roman" w:hAnsi="Times New Roman" w:cs="Times New Roman"/>
+          <w:sz w:val="20"/>
+          <w:szCs w:val="20"/>
+        </w:rPr>
         <w:fldChar w:fldCharType="separate"/>
       </w:r>
       <w:r>
         <w:rPr>
+          <w:rFonts w:ascii="Times New Roman" w:hAnsi="Times New Roman" w:cs="Times New Roman"/>
           <w:noProof/>
+          <w:sz w:val="20"/>
+          <w:szCs w:val="20"/>
         </w:rPr>
         <w:t>2</w:t>
       </w:r>
       <w:r>
+        <w:rPr>
+          <w:rFonts w:ascii="Times New Roman" w:hAnsi="Times New Roman" w:cs="Times New Roman"/>
+          <w:noProof/>
+          <w:sz w:val="20"/>
+          <w:szCs w:val="20"/>
+        </w:rPr>
         <w:fldChar w:fldCharType="end"/>
       </w:r>
       <w:r>
+        <w:rPr>
+          <w:rFonts w:ascii="Times New Roman" w:hAnsi="Times New Roman" w:cs="Times New Roman"/>
+          <w:sz w:val="20"/>
+          <w:szCs w:val="20"/>
+        </w:rPr>
         <w:t>: Architecture of the proposed 'augmented reality feedback system' (ALFs)</w:t>
       </w:r>
     </w:p>
     <w:p>
       <w:pPr>
         <w:spacing w:after="0" w:line="240" w:lineRule="auto"/>
+        <w:rPr>
+          <w:rFonts w:ascii="Times New Roman" w:hAnsi="Times New Roman" w:cs="Times New Roman"/>
+          <w:sz w:val="20"/>
+          <w:szCs w:val="20"/>
+        </w:rPr>
       </w:pPr>
     </w:p>
     <w:p>
       <w:pPr>
         <w:spacing w:after="0" w:line="240" w:lineRule="auto"/>
-      </w:pPr>
-      <w:r>
+        <w:rPr>
+          <w:rFonts w:ascii="Times New Roman" w:hAnsi="Times New Roman" w:cs="Times New Roman"/>
+          <w:sz w:val="20"/>
+          <w:szCs w:val="20"/>
+        </w:rPr>
+      </w:pPr>
+      <w:r>
+        <w:rPr>
+          <w:rFonts w:ascii="Times New Roman" w:hAnsi="Times New Roman" w:cs="Times New Roman"/>
+          <w:sz w:val="20"/>
+          <w:szCs w:val="20"/>
+        </w:rPr>
         <w:t>The proposed benefits of such a system would include the fact that such a system would avoid breaking the ‘flow’ of lectures, which often occurs when lecturers have to directly communicate with and ask questions of students</w:t>
       </w:r>
       <w:r>
+        <w:rPr>
+          <w:rFonts w:ascii="Times New Roman" w:hAnsi="Times New Roman" w:cs="Times New Roman"/>
+          <w:sz w:val="20"/>
+          <w:szCs w:val="20"/>
+        </w:rPr>
         <w:t>, and that it encourages more students to give feedback by keeping their anonymity, removing the need for them to speak up in class</w:t>
       </w:r>
       <w:r>
+        <w:rPr>
+          <w:rFonts w:ascii="Times New Roman" w:hAnsi="Times New Roman" w:cs="Times New Roman"/>
+          <w:sz w:val="20"/>
+          <w:szCs w:val="20"/>
+        </w:rPr>
         <w:t xml:space="preserve"> </w:t>
       </w:r>
       <w:sdt>
         <w:sdtPr>
+          <w:rPr>
+            <w:rFonts w:ascii="Times New Roman" w:hAnsi="Times New Roman" w:cs="Times New Roman"/>
+            <w:sz w:val="20"/>
+            <w:szCs w:val="20"/>
+          </w:rPr>
           <w:id w:val="1520195482"/>
           <w:citation/>
         </w:sdtPr>
+        <w:sdtEndPr/>
         <w:sdtContent>
           <w:r>
+            <w:rPr>
+              <w:rFonts w:ascii="Times New Roman" w:hAnsi="Times New Roman" w:cs="Times New Roman"/>
+              <w:sz w:val="20"/>
+              <w:szCs w:val="20"/>
+            </w:rPr>
             <w:fldChar w:fldCharType="begin"/>
           </w:r>
           <w:r>
+            <w:rPr>
+              <w:rFonts w:ascii="Times New Roman" w:hAnsi="Times New Roman" w:cs="Times New Roman"/>
+              <w:sz w:val="20"/>
+              <w:szCs w:val="20"/>
+            </w:rPr>
             <w:instrText xml:space="preserve"> CITATION Zar13 \l 2057 </w:instrText>
           </w:r>
           <w:r>
+            <w:rPr>
+              <w:rFonts w:ascii="Times New Roman" w:hAnsi="Times New Roman" w:cs="Times New Roman"/>
+              <w:sz w:val="20"/>
+              <w:szCs w:val="20"/>
+            </w:rPr>
             <w:fldChar w:fldCharType="separate"/>
           </w:r>
           <w:r>
             <w:rPr>
+              <w:rFonts w:ascii="Times New Roman" w:hAnsi="Times New Roman" w:cs="Times New Roman"/>
               <w:noProof/>
+              <w:sz w:val="20"/>
+              <w:szCs w:val="20"/>
             </w:rPr>
             <w:t>(Zarraonandia, Aedo, Díaz, &amp; Montero, 2013)</w:t>
           </w:r>
           <w:r>
+            <w:rPr>
+              <w:rFonts w:ascii="Times New Roman" w:hAnsi="Times New Roman" w:cs="Times New Roman"/>
+              <w:sz w:val="20"/>
+              <w:szCs w:val="20"/>
+            </w:rPr>
             <w:fldChar w:fldCharType="end"/>
           </w:r>
         </w:sdtContent>
       </w:sdt>
       <w:r>
+        <w:rPr>
+          <w:rFonts w:ascii="Times New Roman" w:hAnsi="Times New Roman" w:cs="Times New Roman"/>
+          <w:sz w:val="20"/>
+          <w:szCs w:val="20"/>
+        </w:rPr>
         <w:t>.</w:t>
       </w:r>
     </w:p>
     <w:p>
       <w:pPr>
         <w:spacing w:after="0" w:line="240" w:lineRule="auto"/>
+        <w:rPr>
+          <w:rFonts w:ascii="Times New Roman" w:hAnsi="Times New Roman" w:cs="Times New Roman"/>
+          <w:sz w:val="20"/>
+          <w:szCs w:val="20"/>
+        </w:rPr>
       </w:pPr>
     </w:p>
     <w:p>
       <w:pPr>
         <w:spacing w:after="0" w:line="240" w:lineRule="auto"/>
-      </w:pPr>
-      <w:r>
-        <w:t xml:space="preserve">Additionally, there has been development of a smart phone app which allows student to check in to class and leave feedback </w:t>
+        <w:rPr>
+          <w:rFonts w:ascii="Times New Roman" w:hAnsi="Times New Roman" w:cs="Times New Roman"/>
+          <w:sz w:val="20"/>
+          <w:szCs w:val="20"/>
+        </w:rPr>
+      </w:pPr>
+      <w:r>
+        <w:rPr>
+          <w:rFonts w:ascii="Times New Roman" w:hAnsi="Times New Roman" w:cs="Times New Roman"/>
+          <w:sz w:val="20"/>
+          <w:szCs w:val="20"/>
+        </w:rPr>
+        <w:t>Additionally, there has been development of a smart phone app</w:t>
+      </w:r>
+      <w:r>
+        <w:rPr>
+          <w:rFonts w:ascii="Times New Roman" w:hAnsi="Times New Roman" w:cs="Times New Roman"/>
+          <w:sz w:val="20"/>
+          <w:szCs w:val="20"/>
+        </w:rPr>
+        <w:t xml:space="preserve"> (see </w:t>
+      </w:r>
+      <w:r>
+        <w:rPr>
+          <w:rFonts w:ascii="Times New Roman" w:hAnsi="Times New Roman" w:cs="Times New Roman"/>
+          <w:i/>
+          <w:sz w:val="20"/>
+          <w:szCs w:val="20"/>
+        </w:rPr>
+        <w:t>Figure 3</w:t>
+      </w:r>
+      <w:r>
+        <w:rPr>
+          <w:rFonts w:ascii="Times New Roman" w:hAnsi="Times New Roman" w:cs="Times New Roman"/>
+          <w:sz w:val="20"/>
+          <w:szCs w:val="20"/>
+        </w:rPr>
+        <w:t>)</w:t>
+      </w:r>
+      <w:r>
+        <w:rPr>
+          <w:rFonts w:ascii="Times New Roman" w:hAnsi="Times New Roman" w:cs="Times New Roman"/>
+          <w:sz w:val="20"/>
+          <w:szCs w:val="20"/>
+        </w:rPr>
+        <w:t xml:space="preserve"> which allows student to check in to class and leave feedback </w:t>
       </w:r>
       <w:sdt>
         <w:sdtPr>
+          <w:rPr>
+            <w:rFonts w:ascii="Times New Roman" w:hAnsi="Times New Roman" w:cs="Times New Roman"/>
+            <w:sz w:val="20"/>
+            <w:szCs w:val="20"/>
+          </w:rPr>
           <w:id w:val="-1490707286"/>
           <w:citation/>
         </w:sdtPr>
+        <w:sdtEndPr/>
         <w:sdtContent>
           <w:r>
+            <w:rPr>
+              <w:rFonts w:ascii="Times New Roman" w:hAnsi="Times New Roman" w:cs="Times New Roman"/>
+              <w:sz w:val="20"/>
+              <w:szCs w:val="20"/>
+            </w:rPr>
             <w:fldChar w:fldCharType="begin"/>
           </w:r>
           <w:r>
+            <w:rPr>
+              <w:rFonts w:ascii="Times New Roman" w:hAnsi="Times New Roman" w:cs="Times New Roman"/>
+              <w:sz w:val="20"/>
+              <w:szCs w:val="20"/>
+            </w:rPr>
             <w:instrText xml:space="preserve"> CITATION Fot12 \l 2057 </w:instrText>
           </w:r>
           <w:r>
+            <w:rPr>
+              <w:rFonts w:ascii="Times New Roman" w:hAnsi="Times New Roman" w:cs="Times New Roman"/>
+              <w:sz w:val="20"/>
+              <w:szCs w:val="20"/>
+            </w:rPr>
             <w:fldChar w:fldCharType="separate"/>
           </w:r>
           <w:r>
             <w:rPr>
+              <w:rFonts w:ascii="Times New Roman" w:hAnsi="Times New Roman" w:cs="Times New Roman"/>
               <w:noProof/>
+              <w:sz w:val="20"/>
+              <w:szCs w:val="20"/>
             </w:rPr>
             <w:t>(Foth, Fitz-Walter, Ti, Russell-Bennett, &amp; Kuhn, 2012)</w:t>
           </w:r>
           <w:r>
+            <w:rPr>
+              <w:rFonts w:ascii="Times New Roman" w:hAnsi="Times New Roman" w:cs="Times New Roman"/>
+              <w:sz w:val="20"/>
+              <w:szCs w:val="20"/>
+            </w:rPr>
             <w:fldChar w:fldCharType="end"/>
           </w:r>
         </w:sdtContent>
       </w:sdt>
       <w:r>
+        <w:rPr>
+          <w:rFonts w:ascii="Times New Roman" w:hAnsi="Times New Roman" w:cs="Times New Roman"/>
+          <w:sz w:val="20"/>
+          <w:szCs w:val="20"/>
+        </w:rPr>
         <w:t>.</w:t>
       </w:r>
     </w:p>
     <w:p>
       <w:pPr>
         <w:spacing w:after="0" w:line="240" w:lineRule="auto"/>
+        <w:rPr>
+          <w:rFonts w:ascii="Times New Roman" w:hAnsi="Times New Roman" w:cs="Times New Roman"/>
+          <w:sz w:val="20"/>
+          <w:szCs w:val="20"/>
+        </w:rPr>
       </w:pPr>
     </w:p>
     <w:p>
       <w:pPr>
         <w:keepNext/>
         <w:spacing w:after="0" w:line="240" w:lineRule="auto"/>
-      </w:pPr>
-      <w:r>
-        <w:rPr>
+        <w:rPr>
+          <w:rFonts w:ascii="Times New Roman" w:hAnsi="Times New Roman" w:cs="Times New Roman"/>
+          <w:sz w:val="20"/>
+          <w:szCs w:val="20"/>
+        </w:rPr>
+      </w:pPr>
+      <w:r>
+        <w:rPr>
+          <w:rFonts w:ascii="Times New Roman" w:hAnsi="Times New Roman" w:cs="Times New Roman"/>
           <w:noProof/>
+          <w:sz w:val="20"/>
+          <w:szCs w:val="20"/>
           <w:lang w:eastAsia="en-GB"/>
         </w:rPr>
         <w:drawing>
           <wp:inline distT="0" distB="0" distL="0" distR="0" wp14:anchorId="4E0D61E4" wp14:editId="727154EC">
-            <wp:extent cx="3261360" cy="2395512"/>
-            <wp:effectExtent l="0" t="0" r="0" b="5080"/>
+            <wp:extent cx="2742251" cy="2014220"/>
+            <wp:effectExtent l="0" t="0" r="1270" b="5080"/>
             <wp:docPr id="6" name="Picture 6"/>
             <wp:cNvGraphicFramePr>
               <a:graphicFrameLocks xmlns:a="http://schemas.openxmlformats.org/drawingml/2006/main" noChangeAspect="1"/>
@@ -657,7 +1376,7 @@
                   <pic:spPr bwMode="auto">
                     <a:xfrm>
                       <a:off x="0" y="0"/>
-                      <a:ext cx="3280379" cy="2409482"/>
+                      <a:ext cx="2770721" cy="2035132"/>
                     </a:xfrm>
                     <a:prstGeom prst="rect">
                       <a:avLst/>
@@ -681,46 +1400,97 @@
     <w:p>
       <w:pPr>
         <w:pStyle w:val="Caption"/>
-      </w:pPr>
-      <w:r>
+        <w:rPr>
+          <w:rFonts w:ascii="Times New Roman" w:hAnsi="Times New Roman" w:cs="Times New Roman"/>
+          <w:sz w:val="20"/>
+          <w:szCs w:val="20"/>
+        </w:rPr>
+      </w:pPr>
+      <w:r>
+        <w:rPr>
+          <w:rFonts w:ascii="Times New Roman" w:hAnsi="Times New Roman" w:cs="Times New Roman"/>
+          <w:sz w:val="20"/>
+          <w:szCs w:val="20"/>
+        </w:rPr>
         <w:t xml:space="preserve">Figure </w:t>
       </w:r>
       <w:r>
+        <w:rPr>
+          <w:rFonts w:ascii="Times New Roman" w:hAnsi="Times New Roman" w:cs="Times New Roman"/>
+          <w:sz w:val="20"/>
+          <w:szCs w:val="20"/>
+        </w:rPr>
         <w:fldChar w:fldCharType="begin"/>
       </w:r>
       <w:r>
+        <w:rPr>
+          <w:rFonts w:ascii="Times New Roman" w:hAnsi="Times New Roman" w:cs="Times New Roman"/>
+          <w:sz w:val="20"/>
+          <w:szCs w:val="20"/>
+        </w:rPr>
         <w:instrText xml:space="preserve"> SEQ Figure \* ARABIC </w:instrText>
       </w:r>
       <w:r>
+        <w:rPr>
+          <w:rFonts w:ascii="Times New Roman" w:hAnsi="Times New Roman" w:cs="Times New Roman"/>
+          <w:sz w:val="20"/>
+          <w:szCs w:val="20"/>
+        </w:rPr>
         <w:fldChar w:fldCharType="separate"/>
       </w:r>
       <w:r>
         <w:rPr>
+          <w:rFonts w:ascii="Times New Roman" w:hAnsi="Times New Roman" w:cs="Times New Roman"/>
           <w:noProof/>
+          <w:sz w:val="20"/>
+          <w:szCs w:val="20"/>
         </w:rPr>
         <w:t>3</w:t>
       </w:r>
       <w:r>
+        <w:rPr>
+          <w:rFonts w:ascii="Times New Roman" w:hAnsi="Times New Roman" w:cs="Times New Roman"/>
+          <w:noProof/>
+          <w:sz w:val="20"/>
+          <w:szCs w:val="20"/>
+        </w:rPr>
         <w:fldChar w:fldCharType="end"/>
       </w:r>
       <w:r>
-        <w:t xml:space="preserve">: Screenshots from the app depicting the </w:t>
-      </w:r>
-      <w:r>
-        <w:t>check-in page and class information page after check-in.</w:t>
+        <w:rPr>
+          <w:rFonts w:ascii="Times New Roman" w:hAnsi="Times New Roman" w:cs="Times New Roman"/>
+          <w:sz w:val="20"/>
+          <w:szCs w:val="20"/>
+        </w:rPr>
+        <w:t>: Screenshots from the app depicting the check-in page and class information page after check-in.</w:t>
       </w:r>
     </w:p>
     <w:p>
       <w:pPr>
         <w:spacing w:after="0" w:line="240" w:lineRule="auto"/>
-      </w:pPr>
-      <w:r>
+        <w:rPr>
+          <w:rFonts w:ascii="Times New Roman" w:hAnsi="Times New Roman" w:cs="Times New Roman"/>
+          <w:sz w:val="20"/>
+          <w:szCs w:val="20"/>
+        </w:rPr>
+      </w:pPr>
+      <w:r>
+        <w:rPr>
+          <w:rFonts w:ascii="Times New Roman" w:hAnsi="Times New Roman" w:cs="Times New Roman"/>
+          <w:sz w:val="20"/>
+          <w:szCs w:val="20"/>
+        </w:rPr>
         <w:t>This app provides the following functionality:</w:t>
       </w:r>
     </w:p>
     <w:p>
       <w:pPr>
         <w:spacing w:after="0" w:line="240" w:lineRule="auto"/>
+        <w:rPr>
+          <w:rFonts w:ascii="Times New Roman" w:hAnsi="Times New Roman" w:cs="Times New Roman"/>
+          <w:sz w:val="20"/>
+          <w:szCs w:val="20"/>
+        </w:rPr>
       </w:pPr>
     </w:p>
     <w:p>
@@ -731,8 +1501,18 @@
           <w:numId w:val="4"/>
         </w:numPr>
         <w:spacing w:after="0" w:line="240" w:lineRule="auto"/>
-      </w:pPr>
-      <w:r>
+        <w:rPr>
+          <w:rFonts w:ascii="Times New Roman" w:hAnsi="Times New Roman" w:cs="Times New Roman"/>
+          <w:sz w:val="20"/>
+          <w:szCs w:val="20"/>
+        </w:rPr>
+      </w:pPr>
+      <w:r>
+        <w:rPr>
+          <w:rFonts w:ascii="Times New Roman" w:hAnsi="Times New Roman" w:cs="Times New Roman"/>
+          <w:sz w:val="20"/>
+          <w:szCs w:val="20"/>
+        </w:rPr>
         <w:t>Checking-in to class</w:t>
       </w:r>
     </w:p>
@@ -744,20 +1524,59 @@
           <w:numId w:val="4"/>
         </w:numPr>
         <w:spacing w:after="0" w:line="240" w:lineRule="auto"/>
-      </w:pPr>
-      <w:r>
-        <w:t>Students are able to select a class from a list of classes and ‘check-in’ to it. This can only be done during the class (and 10 minutes before it starts). GPS is used to check that students are actually physically present at the class. Students can provide initial feedback as to ‘how they are feeling’ (ranging from bad to very unhappy</w:t>
-      </w:r>
-      <w:r>
+        <w:rPr>
+          <w:rFonts w:ascii="Times New Roman" w:hAnsi="Times New Roman" w:cs="Times New Roman"/>
+          <w:sz w:val="20"/>
+          <w:szCs w:val="20"/>
+        </w:rPr>
+      </w:pPr>
+      <w:r>
+        <w:rPr>
+          <w:rFonts w:ascii="Times New Roman" w:hAnsi="Times New Roman" w:cs="Times New Roman"/>
+          <w:sz w:val="20"/>
+          <w:szCs w:val="20"/>
+        </w:rPr>
+        <w:t xml:space="preserve">Students are able to select a class from a list of classes and ‘check-in’ to it. This can only be done during the class (and 10 minutes before it starts). GPS is used to check that students are actually physically present at the class. Students can provide initial </w:t>
+      </w:r>
+      <w:r>
+        <w:rPr>
+          <w:rFonts w:ascii="Times New Roman" w:hAnsi="Times New Roman" w:cs="Times New Roman"/>
+          <w:sz w:val="20"/>
+          <w:szCs w:val="20"/>
+        </w:rPr>
+        <w:lastRenderedPageBreak/>
+        <w:t>feedback as to ‘how they are feeling’ (ranging from bad to very unhappy</w:t>
+      </w:r>
+      <w:r>
+        <w:rPr>
+          <w:rFonts w:ascii="Times New Roman" w:hAnsi="Times New Roman" w:cs="Times New Roman"/>
+          <w:sz w:val="20"/>
+          <w:szCs w:val="20"/>
+        </w:rPr>
         <w:t xml:space="preserve"> (smiley)</w:t>
       </w:r>
       <w:r>
+        <w:rPr>
+          <w:rFonts w:ascii="Times New Roman" w:hAnsi="Times New Roman" w:cs="Times New Roman"/>
+          <w:sz w:val="20"/>
+          <w:szCs w:val="20"/>
+        </w:rPr>
         <w:t xml:space="preserve"> to very happy</w:t>
       </w:r>
       <w:r>
+        <w:rPr>
+          <w:rFonts w:ascii="Times New Roman" w:hAnsi="Times New Roman" w:cs="Times New Roman"/>
+          <w:sz w:val="20"/>
+          <w:szCs w:val="20"/>
+        </w:rPr>
         <w:t xml:space="preserve"> (smiley)</w:t>
       </w:r>
       <w:r>
+        <w:rPr>
+          <w:rFonts w:ascii="Times New Roman" w:hAnsi="Times New Roman" w:cs="Times New Roman"/>
+          <w:sz w:val="20"/>
+          <w:szCs w:val="20"/>
+        </w:rPr>
         <w:t>) and ‘how prepared they are for class’ (ranging from ‘Unprepared’ to ‘Prepared’)</w:t>
       </w:r>
     </w:p>
@@ -769,8 +1588,18 @@
           <w:numId w:val="4"/>
         </w:numPr>
         <w:spacing w:after="0" w:line="240" w:lineRule="auto"/>
-      </w:pPr>
-      <w:r>
+        <w:rPr>
+          <w:rFonts w:ascii="Times New Roman" w:hAnsi="Times New Roman" w:cs="Times New Roman"/>
+          <w:sz w:val="20"/>
+          <w:szCs w:val="20"/>
+        </w:rPr>
+      </w:pPr>
+      <w:r>
+        <w:rPr>
+          <w:rFonts w:ascii="Times New Roman" w:hAnsi="Times New Roman" w:cs="Times New Roman"/>
+          <w:sz w:val="20"/>
+          <w:szCs w:val="20"/>
+        </w:rPr>
         <w:t>Revealing feedback from other students</w:t>
       </w:r>
     </w:p>
@@ -782,8 +1611,18 @@
           <w:numId w:val="4"/>
         </w:numPr>
         <w:spacing w:after="0" w:line="240" w:lineRule="auto"/>
-      </w:pPr>
-      <w:r>
+        <w:rPr>
+          <w:rFonts w:ascii="Times New Roman" w:hAnsi="Times New Roman" w:cs="Times New Roman"/>
+          <w:sz w:val="20"/>
+          <w:szCs w:val="20"/>
+        </w:rPr>
+      </w:pPr>
+      <w:r>
+        <w:rPr>
+          <w:rFonts w:ascii="Times New Roman" w:hAnsi="Times New Roman" w:cs="Times New Roman"/>
+          <w:sz w:val="20"/>
+          <w:szCs w:val="20"/>
+        </w:rPr>
         <w:t>As soon as students ‘check-in’, they can view certain collective items of information about the other students who have also done so. For example, the total number of students who are checked in, and the average levels of happiness and preparedness of the class.</w:t>
       </w:r>
     </w:p>
@@ -795,8 +1634,18 @@
           <w:numId w:val="4"/>
         </w:numPr>
         <w:spacing w:after="0" w:line="240" w:lineRule="auto"/>
-      </w:pPr>
-      <w:r>
+        <w:rPr>
+          <w:rFonts w:ascii="Times New Roman" w:hAnsi="Times New Roman" w:cs="Times New Roman"/>
+          <w:sz w:val="20"/>
+          <w:szCs w:val="20"/>
+        </w:rPr>
+      </w:pPr>
+      <w:r>
+        <w:rPr>
+          <w:rFonts w:ascii="Times New Roman" w:hAnsi="Times New Roman" w:cs="Times New Roman"/>
+          <w:sz w:val="20"/>
+          <w:szCs w:val="20"/>
+        </w:rPr>
         <w:t>Providing class feedback</w:t>
       </w:r>
     </w:p>
@@ -808,102 +1657,247 @@
           <w:numId w:val="4"/>
         </w:numPr>
         <w:spacing w:after="0" w:line="240" w:lineRule="auto"/>
-      </w:pPr>
-      <w:r>
+        <w:rPr>
+          <w:rFonts w:ascii="Times New Roman" w:hAnsi="Times New Roman" w:cs="Times New Roman"/>
+          <w:sz w:val="20"/>
+          <w:szCs w:val="20"/>
+        </w:rPr>
+      </w:pPr>
+      <w:r>
+        <w:rPr>
+          <w:rFonts w:ascii="Times New Roman" w:hAnsi="Times New Roman" w:cs="Times New Roman"/>
+          <w:sz w:val="20"/>
+          <w:szCs w:val="20"/>
+        </w:rPr>
         <w:t>Final class feedback can be given by student in the form of two 5-point Likert scales, one rating the class in general and the other rating how well they understood the information given in the class. Students are sent reminders 10 minutes before the class ends in order to make sure none of them forgets to give feedback</w:t>
       </w:r>
     </w:p>
     <w:p>
       <w:pPr>
         <w:spacing w:after="0" w:line="240" w:lineRule="auto"/>
+        <w:rPr>
+          <w:rFonts w:ascii="Times New Roman" w:hAnsi="Times New Roman" w:cs="Times New Roman"/>
+          <w:sz w:val="20"/>
+          <w:szCs w:val="20"/>
+        </w:rPr>
       </w:pPr>
     </w:p>
     <w:p>
       <w:pPr>
         <w:spacing w:after="0" w:line="240" w:lineRule="auto"/>
-      </w:pPr>
-      <w:r>
+        <w:rPr>
+          <w:rFonts w:ascii="Times New Roman" w:hAnsi="Times New Roman" w:cs="Times New Roman"/>
+          <w:sz w:val="20"/>
+          <w:szCs w:val="20"/>
+        </w:rPr>
+      </w:pPr>
+      <w:r>
+        <w:rPr>
+          <w:rFonts w:ascii="Times New Roman" w:hAnsi="Times New Roman" w:cs="Times New Roman"/>
+          <w:sz w:val="20"/>
+          <w:szCs w:val="20"/>
+        </w:rPr>
         <w:t xml:space="preserve">As regards </w:t>
       </w:r>
       <w:r>
+        <w:rPr>
+          <w:rFonts w:ascii="Times New Roman" w:hAnsi="Times New Roman" w:cs="Times New Roman"/>
+          <w:sz w:val="20"/>
+          <w:szCs w:val="20"/>
+        </w:rPr>
         <w:t xml:space="preserve">tablet-based </w:t>
       </w:r>
       <w:r>
+        <w:rPr>
+          <w:rFonts w:ascii="Times New Roman" w:hAnsi="Times New Roman" w:cs="Times New Roman"/>
+          <w:sz w:val="20"/>
+          <w:szCs w:val="20"/>
+        </w:rPr>
         <w:t>systems which more closely mirror the functionality</w:t>
       </w:r>
       <w:r>
+        <w:rPr>
+          <w:rFonts w:ascii="Times New Roman" w:hAnsi="Times New Roman" w:cs="Times New Roman"/>
+          <w:sz w:val="20"/>
+          <w:szCs w:val="20"/>
+        </w:rPr>
         <w:t>, architecture</w:t>
       </w:r>
       <w:r>
+        <w:rPr>
+          <w:rFonts w:ascii="Times New Roman" w:hAnsi="Times New Roman" w:cs="Times New Roman"/>
+          <w:sz w:val="20"/>
+          <w:szCs w:val="20"/>
+        </w:rPr>
         <w:t xml:space="preserve"> and rationale of </w:t>
       </w:r>
       <w:proofErr w:type="spellStart"/>
       <w:r>
+        <w:rPr>
+          <w:rFonts w:ascii="Times New Roman" w:hAnsi="Times New Roman" w:cs="Times New Roman"/>
+          <w:sz w:val="20"/>
+          <w:szCs w:val="20"/>
+        </w:rPr>
         <w:t>rateMyClass</w:t>
       </w:r>
       <w:proofErr w:type="spellEnd"/>
       <w:r>
+        <w:rPr>
+          <w:rFonts w:ascii="Times New Roman" w:hAnsi="Times New Roman" w:cs="Times New Roman"/>
+          <w:sz w:val="20"/>
+          <w:szCs w:val="20"/>
+        </w:rPr>
         <w:t xml:space="preserve">, there are no doubt many </w:t>
       </w:r>
       <w:r>
+        <w:rPr>
+          <w:rFonts w:ascii="Times New Roman" w:hAnsi="Times New Roman" w:cs="Times New Roman"/>
+          <w:sz w:val="20"/>
+          <w:szCs w:val="20"/>
+        </w:rPr>
         <w:t xml:space="preserve">real-world </w:t>
       </w:r>
       <w:r>
+        <w:rPr>
+          <w:rFonts w:ascii="Times New Roman" w:hAnsi="Times New Roman" w:cs="Times New Roman"/>
+          <w:sz w:val="20"/>
+          <w:szCs w:val="20"/>
+        </w:rPr>
         <w:t xml:space="preserve">examples, but, in terms of documented commercial solutions, </w:t>
       </w:r>
       <w:r>
+        <w:rPr>
+          <w:rFonts w:ascii="Times New Roman" w:hAnsi="Times New Roman" w:cs="Times New Roman"/>
+          <w:sz w:val="20"/>
+          <w:szCs w:val="20"/>
+        </w:rPr>
         <w:t xml:space="preserve">it appears </w:t>
       </w:r>
       <w:r>
+        <w:rPr>
+          <w:rFonts w:ascii="Times New Roman" w:hAnsi="Times New Roman" w:cs="Times New Roman"/>
+          <w:sz w:val="20"/>
+          <w:szCs w:val="20"/>
+        </w:rPr>
         <w:t xml:space="preserve">there are </w:t>
       </w:r>
       <w:r>
+        <w:rPr>
+          <w:rFonts w:ascii="Times New Roman" w:hAnsi="Times New Roman" w:cs="Times New Roman"/>
+          <w:sz w:val="20"/>
+          <w:szCs w:val="20"/>
+        </w:rPr>
         <w:t>no</w:t>
       </w:r>
       <w:r>
+        <w:rPr>
+          <w:rFonts w:ascii="Times New Roman" w:hAnsi="Times New Roman" w:cs="Times New Roman"/>
+          <w:sz w:val="20"/>
+          <w:szCs w:val="20"/>
+        </w:rPr>
         <w:t xml:space="preserve"> systems</w:t>
       </w:r>
       <w:r>
+        <w:rPr>
+          <w:rFonts w:ascii="Times New Roman" w:hAnsi="Times New Roman" w:cs="Times New Roman"/>
+          <w:sz w:val="20"/>
+          <w:szCs w:val="20"/>
+        </w:rPr>
         <w:t xml:space="preserve"> which are really comparable</w:t>
       </w:r>
       <w:r>
+        <w:rPr>
+          <w:rFonts w:ascii="Times New Roman" w:hAnsi="Times New Roman" w:cs="Times New Roman"/>
+          <w:sz w:val="20"/>
+          <w:szCs w:val="20"/>
+        </w:rPr>
         <w:t>.</w:t>
       </w:r>
       <w:r>
+        <w:rPr>
+          <w:rFonts w:ascii="Times New Roman" w:hAnsi="Times New Roman" w:cs="Times New Roman"/>
+          <w:sz w:val="20"/>
+          <w:szCs w:val="20"/>
+        </w:rPr>
         <w:t>*</w:t>
       </w:r>
     </w:p>
     <w:p>
       <w:pPr>
         <w:spacing w:after="0" w:line="240" w:lineRule="auto"/>
+        <w:rPr>
+          <w:rFonts w:ascii="Times New Roman" w:hAnsi="Times New Roman" w:cs="Times New Roman"/>
+          <w:sz w:val="20"/>
+          <w:szCs w:val="20"/>
+        </w:rPr>
       </w:pPr>
     </w:p>
     <w:p>
       <w:pPr>
         <w:spacing w:after="0" w:line="240" w:lineRule="auto"/>
-      </w:pPr>
-      <w:r>
+        <w:rPr>
+          <w:rFonts w:ascii="Times New Roman" w:hAnsi="Times New Roman" w:cs="Times New Roman"/>
+          <w:sz w:val="20"/>
+          <w:szCs w:val="20"/>
+        </w:rPr>
+      </w:pPr>
+      <w:r>
+        <w:rPr>
+          <w:rFonts w:ascii="Times New Roman" w:hAnsi="Times New Roman" w:cs="Times New Roman"/>
+          <w:sz w:val="20"/>
+          <w:szCs w:val="20"/>
+        </w:rPr>
         <w:t>*</w:t>
       </w:r>
       <w:r>
+        <w:rPr>
+          <w:rFonts w:ascii="Times New Roman" w:hAnsi="Times New Roman" w:cs="Times New Roman"/>
+          <w:sz w:val="20"/>
+          <w:szCs w:val="20"/>
+        </w:rPr>
         <w:t>Searches were</w:t>
       </w:r>
       <w:r>
+        <w:rPr>
+          <w:rFonts w:ascii="Times New Roman" w:hAnsi="Times New Roman" w:cs="Times New Roman"/>
+          <w:sz w:val="20"/>
+          <w:szCs w:val="20"/>
+        </w:rPr>
         <w:t xml:space="preserve"> made across Google Scholar, </w:t>
       </w:r>
       <w:r>
+        <w:rPr>
+          <w:rFonts w:ascii="Times New Roman" w:hAnsi="Times New Roman" w:cs="Times New Roman"/>
+          <w:sz w:val="20"/>
+          <w:szCs w:val="20"/>
+        </w:rPr>
         <w:t>Dundee University Library</w:t>
       </w:r>
       <w:r>
+        <w:rPr>
+          <w:rFonts w:ascii="Times New Roman" w:hAnsi="Times New Roman" w:cs="Times New Roman"/>
+          <w:sz w:val="20"/>
+          <w:szCs w:val="20"/>
+        </w:rPr>
         <w:t xml:space="preserve"> and </w:t>
       </w:r>
       <w:r>
+        <w:rPr>
+          <w:rFonts w:ascii="Times New Roman" w:hAnsi="Times New Roman" w:cs="Times New Roman"/>
+          <w:sz w:val="20"/>
+          <w:szCs w:val="20"/>
+        </w:rPr>
         <w:t>ACM Digital Library</w:t>
       </w:r>
     </w:p>
     <w:p>
       <w:pPr>
         <w:spacing w:after="0" w:line="240" w:lineRule="auto"/>
+        <w:rPr>
+          <w:rFonts w:ascii="Times New Roman" w:hAnsi="Times New Roman" w:cs="Times New Roman"/>
+          <w:sz w:val="20"/>
+          <w:szCs w:val="20"/>
+        </w:rPr>
       </w:pPr>
     </w:p>
     <w:p>
@@ -913,13 +1907,30 @@
           <w:ilvl w:val="0"/>
           <w:numId w:val="3"/>
         </w:numPr>
-      </w:pPr>
-      <w:r>
-        <w:lastRenderedPageBreak/>
+        <w:rPr>
+          <w:rFonts w:ascii="Times New Roman" w:hAnsi="Times New Roman" w:cs="Times New Roman"/>
+          <w:sz w:val="40"/>
+          <w:szCs w:val="40"/>
+        </w:rPr>
+      </w:pPr>
+      <w:r>
+        <w:rPr>
+          <w:rFonts w:ascii="Times New Roman" w:hAnsi="Times New Roman" w:cs="Times New Roman"/>
+          <w:sz w:val="40"/>
+          <w:szCs w:val="40"/>
+        </w:rPr>
         <w:t>Specification</w:t>
       </w:r>
     </w:p>
-    <w:p/>
+    <w:p>
+      <w:pPr>
+        <w:rPr>
+          <w:rFonts w:ascii="Times New Roman" w:hAnsi="Times New Roman" w:cs="Times New Roman"/>
+          <w:sz w:val="20"/>
+          <w:szCs w:val="20"/>
+        </w:rPr>
+      </w:pPr>
+    </w:p>
     <w:p>
       <w:pPr>
         <w:pStyle w:val="Heading1"/>
@@ -927,24 +1938,42 @@
           <w:ilvl w:val="0"/>
           <w:numId w:val="3"/>
         </w:numPr>
-      </w:pPr>
-      <w:r>
+        <w:rPr>
+          <w:rFonts w:ascii="Times New Roman" w:hAnsi="Times New Roman" w:cs="Times New Roman"/>
+          <w:sz w:val="40"/>
+          <w:szCs w:val="40"/>
+        </w:rPr>
+      </w:pPr>
+      <w:r>
+        <w:rPr>
+          <w:rFonts w:ascii="Times New Roman" w:hAnsi="Times New Roman" w:cs="Times New Roman"/>
+          <w:sz w:val="40"/>
+          <w:szCs w:val="40"/>
+        </w:rPr>
         <w:t>Design</w:t>
       </w:r>
     </w:p>
     <w:p>
       <w:pPr>
         <w:keepNext/>
-      </w:pPr>
-      <w:r>
-        <w:rPr>
+        <w:rPr>
+          <w:rFonts w:ascii="Times New Roman" w:hAnsi="Times New Roman" w:cs="Times New Roman"/>
+          <w:sz w:val="20"/>
+          <w:szCs w:val="20"/>
+        </w:rPr>
+      </w:pPr>
+      <w:r>
+        <w:rPr>
+          <w:rFonts w:ascii="Times New Roman" w:hAnsi="Times New Roman" w:cs="Times New Roman"/>
           <w:noProof/>
+          <w:sz w:val="20"/>
+          <w:szCs w:val="20"/>
           <w:lang w:eastAsia="en-GB"/>
         </w:rPr>
         <w:drawing>
           <wp:inline distT="0" distB="0" distL="0" distR="0" wp14:anchorId="0945CD53" wp14:editId="55E29E47">
-            <wp:extent cx="5730240" cy="2019300"/>
-            <wp:effectExtent l="0" t="0" r="3810" b="0"/>
+            <wp:extent cx="2681320" cy="944880"/>
+            <wp:effectExtent l="0" t="0" r="5080" b="7620"/>
             <wp:docPr id="1" name="Picture 1" descr="C:\Users\ddkmm_000\Desktop\rateMyClass\Documentation\ratemyclass_system_architecture.jpg"/>
             <wp:cNvGraphicFramePr>
               <a:graphicFrameLocks xmlns:a="http://schemas.openxmlformats.org/drawingml/2006/main" noChangeAspect="1"/>
@@ -959,7 +1988,7 @@
                     </pic:cNvPicPr>
                   </pic:nvPicPr>
                   <pic:blipFill>
-                    <a:blip r:embed="rId11">
+                    <a:blip r:embed="rId11" cstate="print">
                       <a:extLst>
                         <a:ext uri="{28A0092B-C50C-407E-A947-70E740481C1C}">
                           <a14:useLocalDpi xmlns:a14="http://schemas.microsoft.com/office/drawing/2010/main" val="0"/>
@@ -974,7 +2003,7 @@
                   <pic:spPr bwMode="auto">
                     <a:xfrm>
                       <a:off x="0" y="0"/>
-                      <a:ext cx="5730240" cy="2019300"/>
+                      <a:ext cx="2691465" cy="948455"/>
                     </a:xfrm>
                     <a:prstGeom prst="rect">
                       <a:avLst/>
@@ -994,56 +2023,111 @@
     <w:p>
       <w:pPr>
         <w:pStyle w:val="Caption"/>
-      </w:pPr>
-      <w:r>
+        <w:rPr>
+          <w:rFonts w:ascii="Times New Roman" w:hAnsi="Times New Roman" w:cs="Times New Roman"/>
+          <w:sz w:val="20"/>
+          <w:szCs w:val="20"/>
+        </w:rPr>
+      </w:pPr>
+      <w:r>
+        <w:rPr>
+          <w:rFonts w:ascii="Times New Roman" w:hAnsi="Times New Roman" w:cs="Times New Roman"/>
+          <w:sz w:val="20"/>
+          <w:szCs w:val="20"/>
+        </w:rPr>
         <w:t xml:space="preserve">Figure </w:t>
       </w:r>
       <w:r>
+        <w:rPr>
+          <w:rFonts w:ascii="Times New Roman" w:hAnsi="Times New Roman" w:cs="Times New Roman"/>
+          <w:sz w:val="20"/>
+          <w:szCs w:val="20"/>
+        </w:rPr>
         <w:fldChar w:fldCharType="begin"/>
       </w:r>
       <w:r>
+        <w:rPr>
+          <w:rFonts w:ascii="Times New Roman" w:hAnsi="Times New Roman" w:cs="Times New Roman"/>
+          <w:sz w:val="20"/>
+          <w:szCs w:val="20"/>
+        </w:rPr>
         <w:instrText xml:space="preserve"> SEQ Figure \* ARABIC </w:instrText>
       </w:r>
       <w:r>
+        <w:rPr>
+          <w:rFonts w:ascii="Times New Roman" w:hAnsi="Times New Roman" w:cs="Times New Roman"/>
+          <w:sz w:val="20"/>
+          <w:szCs w:val="20"/>
+        </w:rPr>
         <w:fldChar w:fldCharType="separate"/>
       </w:r>
       <w:r>
         <w:rPr>
+          <w:rFonts w:ascii="Times New Roman" w:hAnsi="Times New Roman" w:cs="Times New Roman"/>
           <w:noProof/>
+          <w:sz w:val="20"/>
+          <w:szCs w:val="20"/>
         </w:rPr>
         <w:t>4</w:t>
       </w:r>
       <w:r>
         <w:rPr>
+          <w:rFonts w:ascii="Times New Roman" w:hAnsi="Times New Roman" w:cs="Times New Roman"/>
           <w:noProof/>
+          <w:sz w:val="20"/>
+          <w:szCs w:val="20"/>
         </w:rPr>
         <w:fldChar w:fldCharType="end"/>
       </w:r>
       <w:r>
+        <w:rPr>
+          <w:rFonts w:ascii="Times New Roman" w:hAnsi="Times New Roman" w:cs="Times New Roman"/>
+          <w:sz w:val="20"/>
+          <w:szCs w:val="20"/>
+        </w:rPr>
         <w:t xml:space="preserve">: Architecture of the </w:t>
       </w:r>
       <w:proofErr w:type="spellStart"/>
       <w:r>
+        <w:rPr>
+          <w:rFonts w:ascii="Times New Roman" w:hAnsi="Times New Roman" w:cs="Times New Roman"/>
+          <w:sz w:val="20"/>
+          <w:szCs w:val="20"/>
+        </w:rPr>
         <w:t>rateMyClass</w:t>
       </w:r>
       <w:proofErr w:type="spellEnd"/>
       <w:r>
+        <w:rPr>
+          <w:rFonts w:ascii="Times New Roman" w:hAnsi="Times New Roman" w:cs="Times New Roman"/>
+          <w:sz w:val="20"/>
+          <w:szCs w:val="20"/>
+        </w:rPr>
         <w:t xml:space="preserve"> system</w:t>
       </w:r>
     </w:p>
     <w:p>
       <w:pPr>
         <w:keepNext/>
-      </w:pPr>
-      <w:r>
-        <w:rPr>
+        <w:rPr>
+          <w:rFonts w:ascii="Times New Roman" w:hAnsi="Times New Roman" w:cs="Times New Roman"/>
+          <w:sz w:val="20"/>
+          <w:szCs w:val="20"/>
+        </w:rPr>
+      </w:pPr>
+      <w:r>
+        <w:rPr>
+          <w:rFonts w:ascii="Times New Roman" w:hAnsi="Times New Roman" w:cs="Times New Roman"/>
           <w:noProof/>
+          <w:sz w:val="20"/>
+          <w:szCs w:val="20"/>
           <w:lang w:eastAsia="en-GB"/>
         </w:rPr>
+        <w:lastRenderedPageBreak/>
         <w:drawing>
           <wp:inline distT="0" distB="0" distL="0" distR="0" wp14:anchorId="5A80E015" wp14:editId="1D215A73">
-            <wp:extent cx="3627120" cy="4008120"/>
-            <wp:effectExtent l="0" t="0" r="0" b="0"/>
+            <wp:extent cx="2799589" cy="3093663"/>
+            <wp:effectExtent l="0" t="0" r="1270" b="0"/>
             <wp:docPr id="2" name="Picture 2" descr="C:\Users\ddkmm_000\Desktop\rateMyClass\Documentation\E-R Diagram.jpg"/>
             <wp:cNvGraphicFramePr>
               <a:graphicFrameLocks xmlns:a="http://schemas.openxmlformats.org/drawingml/2006/main" noChangeAspect="1"/>
@@ -1073,7 +2157,7 @@
                   <pic:spPr bwMode="auto">
                     <a:xfrm>
                       <a:off x="0" y="0"/>
-                      <a:ext cx="3627120" cy="4008120"/>
+                      <a:ext cx="2867217" cy="3168395"/>
                     </a:xfrm>
                     <a:prstGeom prst="rect">
                       <a:avLst/>
@@ -1093,40 +2177,86 @@
     <w:p>
       <w:pPr>
         <w:pStyle w:val="Caption"/>
-      </w:pPr>
-      <w:r>
+        <w:rPr>
+          <w:rFonts w:ascii="Times New Roman" w:hAnsi="Times New Roman" w:cs="Times New Roman"/>
+          <w:sz w:val="20"/>
+          <w:szCs w:val="20"/>
+        </w:rPr>
+      </w:pPr>
+      <w:r>
+        <w:rPr>
+          <w:rFonts w:ascii="Times New Roman" w:hAnsi="Times New Roman" w:cs="Times New Roman"/>
+          <w:sz w:val="20"/>
+          <w:szCs w:val="20"/>
+        </w:rPr>
         <w:t xml:space="preserve">Figure </w:t>
       </w:r>
       <w:r>
+        <w:rPr>
+          <w:rFonts w:ascii="Times New Roman" w:hAnsi="Times New Roman" w:cs="Times New Roman"/>
+          <w:sz w:val="20"/>
+          <w:szCs w:val="20"/>
+        </w:rPr>
         <w:fldChar w:fldCharType="begin"/>
       </w:r>
       <w:r>
+        <w:rPr>
+          <w:rFonts w:ascii="Times New Roman" w:hAnsi="Times New Roman" w:cs="Times New Roman"/>
+          <w:sz w:val="20"/>
+          <w:szCs w:val="20"/>
+        </w:rPr>
         <w:instrText xml:space="preserve"> SEQ Figure \* ARABIC </w:instrText>
       </w:r>
       <w:r>
+        <w:rPr>
+          <w:rFonts w:ascii="Times New Roman" w:hAnsi="Times New Roman" w:cs="Times New Roman"/>
+          <w:sz w:val="20"/>
+          <w:szCs w:val="20"/>
+        </w:rPr>
         <w:fldChar w:fldCharType="separate"/>
       </w:r>
       <w:r>
         <w:rPr>
+          <w:rFonts w:ascii="Times New Roman" w:hAnsi="Times New Roman" w:cs="Times New Roman"/>
           <w:noProof/>
+          <w:sz w:val="20"/>
+          <w:szCs w:val="20"/>
         </w:rPr>
         <w:t>5</w:t>
       </w:r>
       <w:r>
         <w:rPr>
+          <w:rFonts w:ascii="Times New Roman" w:hAnsi="Times New Roman" w:cs="Times New Roman"/>
           <w:noProof/>
+          <w:sz w:val="20"/>
+          <w:szCs w:val="20"/>
         </w:rPr>
         <w:fldChar w:fldCharType="end"/>
       </w:r>
       <w:r>
+        <w:rPr>
+          <w:rFonts w:ascii="Times New Roman" w:hAnsi="Times New Roman" w:cs="Times New Roman"/>
+          <w:sz w:val="20"/>
+          <w:szCs w:val="20"/>
+        </w:rPr>
         <w:t xml:space="preserve">: Entity-Relationship Model of the </w:t>
       </w:r>
       <w:proofErr w:type="spellStart"/>
       <w:r>
+        <w:rPr>
+          <w:rFonts w:ascii="Times New Roman" w:hAnsi="Times New Roman" w:cs="Times New Roman"/>
+          <w:sz w:val="20"/>
+          <w:szCs w:val="20"/>
+        </w:rPr>
         <w:t>rateMyClass</w:t>
       </w:r>
       <w:proofErr w:type="spellEnd"/>
       <w:r>
+        <w:rPr>
+          <w:rFonts w:ascii="Times New Roman" w:hAnsi="Times New Roman" w:cs="Times New Roman"/>
+          <w:sz w:val="20"/>
+          <w:szCs w:val="20"/>
+        </w:rPr>
         <w:t xml:space="preserve"> database</w:t>
       </w:r>
     </w:p>
@@ -1137,12 +2267,30 @@
           <w:ilvl w:val="0"/>
           <w:numId w:val="3"/>
         </w:numPr>
-      </w:pPr>
-      <w:r>
+        <w:rPr>
+          <w:rFonts w:ascii="Times New Roman" w:hAnsi="Times New Roman" w:cs="Times New Roman"/>
+          <w:sz w:val="40"/>
+          <w:szCs w:val="40"/>
+        </w:rPr>
+      </w:pPr>
+      <w:r>
+        <w:rPr>
+          <w:rFonts w:ascii="Times New Roman" w:hAnsi="Times New Roman" w:cs="Times New Roman"/>
+          <w:sz w:val="40"/>
+          <w:szCs w:val="40"/>
+        </w:rPr>
         <w:t>Implementation and Testing</w:t>
       </w:r>
     </w:p>
-    <w:p/>
+    <w:p>
+      <w:pPr>
+        <w:rPr>
+          <w:rFonts w:ascii="Times New Roman" w:hAnsi="Times New Roman" w:cs="Times New Roman"/>
+          <w:sz w:val="20"/>
+          <w:szCs w:val="20"/>
+        </w:rPr>
+      </w:pPr>
+    </w:p>
     <w:p>
       <w:pPr>
         <w:pStyle w:val="Heading1"/>
@@ -1150,39 +2298,93 @@
           <w:ilvl w:val="0"/>
           <w:numId w:val="3"/>
         </w:numPr>
-      </w:pPr>
-      <w:r>
-        <w:lastRenderedPageBreak/>
+        <w:rPr>
+          <w:rFonts w:ascii="Times New Roman" w:hAnsi="Times New Roman" w:cs="Times New Roman"/>
+          <w:sz w:val="40"/>
+          <w:szCs w:val="40"/>
+        </w:rPr>
+      </w:pPr>
+      <w:r>
+        <w:rPr>
+          <w:rFonts w:ascii="Times New Roman" w:hAnsi="Times New Roman" w:cs="Times New Roman"/>
+          <w:sz w:val="40"/>
+          <w:szCs w:val="40"/>
+        </w:rPr>
         <w:t>Evaluation</w:t>
       </w:r>
     </w:p>
     <w:p>
       <w:pPr>
         <w:pStyle w:val="Heading3"/>
-      </w:pPr>
-      <w:r>
+        <w:rPr>
+          <w:rFonts w:ascii="Times New Roman" w:hAnsi="Times New Roman" w:cs="Times New Roman"/>
+          <w:sz w:val="20"/>
+          <w:szCs w:val="20"/>
+        </w:rPr>
+      </w:pPr>
+      <w:r>
+        <w:rPr>
+          <w:rFonts w:ascii="Times New Roman" w:hAnsi="Times New Roman" w:cs="Times New Roman"/>
+          <w:sz w:val="20"/>
+          <w:szCs w:val="20"/>
+        </w:rPr>
         <w:t>6.1</w:t>
       </w:r>
     </w:p>
     <w:p>
       <w:pPr>
         <w:pStyle w:val="Heading3"/>
-      </w:pPr>
-      <w:r>
+        <w:rPr>
+          <w:rFonts w:ascii="Times New Roman" w:hAnsi="Times New Roman" w:cs="Times New Roman"/>
+          <w:sz w:val="20"/>
+          <w:szCs w:val="20"/>
+        </w:rPr>
+      </w:pPr>
+      <w:r>
+        <w:rPr>
+          <w:rFonts w:ascii="Times New Roman" w:hAnsi="Times New Roman" w:cs="Times New Roman"/>
+          <w:sz w:val="20"/>
+          <w:szCs w:val="20"/>
+        </w:rPr>
         <w:t>6.2</w:t>
       </w:r>
     </w:p>
     <w:p>
+      <w:pPr>
+        <w:rPr>
+          <w:rFonts w:ascii="Times New Roman" w:hAnsi="Times New Roman" w:cs="Times New Roman"/>
+          <w:sz w:val="20"/>
+          <w:szCs w:val="20"/>
+        </w:rPr>
+      </w:pPr>
       <w:proofErr w:type="spellStart"/>
       <w:r>
+        <w:rPr>
+          <w:rFonts w:ascii="Times New Roman" w:hAnsi="Times New Roman" w:cs="Times New Roman"/>
+          <w:sz w:val="20"/>
+          <w:szCs w:val="20"/>
+        </w:rPr>
         <w:t>Etc</w:t>
       </w:r>
       <w:proofErr w:type="spellEnd"/>
       <w:r>
+        <w:rPr>
+          <w:rFonts w:ascii="Times New Roman" w:hAnsi="Times New Roman" w:cs="Times New Roman"/>
+          <w:sz w:val="20"/>
+          <w:szCs w:val="20"/>
+        </w:rPr>
         <w:t xml:space="preserve"> </w:t>
       </w:r>
     </w:p>
-    <w:p/>
+    <w:p>
+      <w:pPr>
+        <w:rPr>
+          <w:rFonts w:ascii="Times New Roman" w:hAnsi="Times New Roman" w:cs="Times New Roman"/>
+          <w:sz w:val="20"/>
+          <w:szCs w:val="20"/>
+        </w:rPr>
+      </w:pPr>
+    </w:p>
     <w:p>
       <w:pPr>
         <w:pStyle w:val="Heading1"/>
@@ -1190,29 +2392,55 @@
           <w:ilvl w:val="0"/>
           <w:numId w:val="3"/>
         </w:numPr>
-      </w:pPr>
-      <w:bookmarkStart w:id="0" w:name="_GoBack"/>
-      <w:bookmarkEnd w:id="0"/>
-      <w:r>
+        <w:rPr>
+          <w:rFonts w:ascii="Times New Roman" w:hAnsi="Times New Roman" w:cs="Times New Roman"/>
+          <w:sz w:val="40"/>
+          <w:szCs w:val="40"/>
+        </w:rPr>
+      </w:pPr>
+      <w:r>
+        <w:rPr>
+          <w:rFonts w:ascii="Times New Roman" w:hAnsi="Times New Roman" w:cs="Times New Roman"/>
+          <w:sz w:val="40"/>
+          <w:szCs w:val="40"/>
+        </w:rPr>
         <w:t>Summary and Conclusions</w:t>
       </w:r>
     </w:p>
-    <w:p/>
+    <w:p>
+      <w:pPr>
+        <w:rPr>
+          <w:rFonts w:ascii="Times New Roman" w:hAnsi="Times New Roman" w:cs="Times New Roman"/>
+          <w:sz w:val="20"/>
+          <w:szCs w:val="20"/>
+        </w:rPr>
+      </w:pPr>
+    </w:p>
     <w:p>
       <w:pPr>
         <w:pStyle w:val="Heading1"/>
-      </w:pPr>
-      <w:r>
+        <w:rPr>
+          <w:rFonts w:ascii="Times New Roman" w:hAnsi="Times New Roman" w:cs="Times New Roman"/>
+          <w:sz w:val="40"/>
+          <w:szCs w:val="40"/>
+        </w:rPr>
+      </w:pPr>
+      <w:r>
+        <w:rPr>
+          <w:rFonts w:ascii="Times New Roman" w:hAnsi="Times New Roman" w:cs="Times New Roman"/>
+          <w:sz w:val="40"/>
+          <w:szCs w:val="40"/>
+        </w:rPr>
         <w:t>Acknowledgements</w:t>
       </w:r>
     </w:p>
     <w:sdt>
       <w:sdtPr>
         <w:rPr>
-          <w:rFonts w:asciiTheme="minorHAnsi" w:eastAsiaTheme="minorHAnsi" w:hAnsiTheme="minorHAnsi" w:cstheme="minorBidi"/>
+          <w:rFonts w:ascii="Times New Roman" w:eastAsiaTheme="minorHAnsi" w:hAnsi="Times New Roman" w:cs="Times New Roman"/>
           <w:color w:val="auto"/>
-          <w:sz w:val="22"/>
-          <w:szCs w:val="22"/>
+          <w:sz w:val="20"/>
+          <w:szCs w:val="20"/>
         </w:rPr>
         <w:id w:val="623497797"/>
         <w:docPartObj>
@@ -1225,13 +2453,28 @@
         <w:p>
           <w:pPr>
             <w:pStyle w:val="Heading1"/>
+            <w:rPr>
+              <w:rFonts w:ascii="Times New Roman" w:hAnsi="Times New Roman" w:cs="Times New Roman"/>
+              <w:sz w:val="40"/>
+              <w:szCs w:val="40"/>
+            </w:rPr>
           </w:pPr>
           <w:r>
+            <w:rPr>
+              <w:rFonts w:ascii="Times New Roman" w:hAnsi="Times New Roman" w:cs="Times New Roman"/>
+              <w:sz w:val="40"/>
+              <w:szCs w:val="40"/>
+            </w:rPr>
             <w:t>References</w:t>
           </w:r>
         </w:p>
         <w:sdt>
           <w:sdtPr>
+            <w:rPr>
+              <w:rFonts w:ascii="Times New Roman" w:hAnsi="Times New Roman" w:cs="Times New Roman"/>
+              <w:sz w:val="20"/>
+              <w:szCs w:val="20"/>
+            </w:rPr>
             <w:id w:val="-573587230"/>
             <w:bibliography/>
           </w:sdtPr>
@@ -1242,37 +2485,62 @@
                 <w:pStyle w:val="Bibliography"/>
                 <w:ind w:left="720" w:hanging="720"/>
                 <w:rPr>
+                  <w:rFonts w:ascii="Times New Roman" w:hAnsi="Times New Roman" w:cs="Times New Roman"/>
                   <w:noProof/>
-                  <w:sz w:val="24"/>
-                  <w:szCs w:val="24"/>
+                  <w:sz w:val="20"/>
+                  <w:szCs w:val="20"/>
                 </w:rPr>
               </w:pPr>
               <w:r>
+                <w:rPr>
+                  <w:rFonts w:ascii="Times New Roman" w:hAnsi="Times New Roman" w:cs="Times New Roman"/>
+                  <w:sz w:val="20"/>
+                  <w:szCs w:val="20"/>
+                </w:rPr>
                 <w:fldChar w:fldCharType="begin"/>
               </w:r>
               <w:r>
+                <w:rPr>
+                  <w:rFonts w:ascii="Times New Roman" w:hAnsi="Times New Roman" w:cs="Times New Roman"/>
+                  <w:sz w:val="20"/>
+                  <w:szCs w:val="20"/>
+                </w:rPr>
                 <w:instrText xml:space="preserve"> BIBLIOGRAPHY </w:instrText>
               </w:r>
               <w:r>
+                <w:rPr>
+                  <w:rFonts w:ascii="Times New Roman" w:hAnsi="Times New Roman" w:cs="Times New Roman"/>
+                  <w:sz w:val="20"/>
+                  <w:szCs w:val="20"/>
+                </w:rPr>
                 <w:fldChar w:fldCharType="separate"/>
               </w:r>
               <w:r>
                 <w:rPr>
+                  <w:rFonts w:ascii="Times New Roman" w:hAnsi="Times New Roman" w:cs="Times New Roman"/>
                   <w:noProof/>
+                  <w:sz w:val="20"/>
+                  <w:szCs w:val="20"/>
                 </w:rPr>
                 <w:t xml:space="preserve">Dufresne, R. J., Gerace, W. J., Leonard, W. J., Mestre, J. P., &amp; Wenk, L. (1996). Classtalk: A Classroom Communication System for Active Learning. </w:t>
               </w:r>
               <w:r>
                 <w:rPr>
+                  <w:rFonts w:ascii="Times New Roman" w:hAnsi="Times New Roman" w:cs="Times New Roman"/>
                   <w:i/>
                   <w:iCs/>
                   <w:noProof/>
+                  <w:sz w:val="20"/>
+                  <w:szCs w:val="20"/>
                 </w:rPr>
                 <w:t>Journal of Computing in Higher Education</w:t>
               </w:r>
               <w:r>
                 <w:rPr>
+                  <w:rFonts w:ascii="Times New Roman" w:hAnsi="Times New Roman" w:cs="Times New Roman"/>
                   <w:noProof/>
+                  <w:sz w:val="20"/>
+                  <w:szCs w:val="20"/>
                 </w:rPr>
                 <w:t>, 3-47.</w:t>
               </w:r>
@@ -1282,26 +2550,48 @@
                 <w:pStyle w:val="Bibliography"/>
                 <w:ind w:left="720" w:hanging="720"/>
                 <w:rPr>
+                  <w:rFonts w:ascii="Times New Roman" w:hAnsi="Times New Roman" w:cs="Times New Roman"/>
                   <w:noProof/>
+                  <w:sz w:val="20"/>
+                  <w:szCs w:val="20"/>
                 </w:rPr>
               </w:pPr>
               <w:r>
                 <w:rPr>
+                  <w:rFonts w:ascii="Times New Roman" w:hAnsi="Times New Roman" w:cs="Times New Roman"/>
                   <w:noProof/>
+                  <w:sz w:val="20"/>
+                  <w:szCs w:val="20"/>
                 </w:rPr>
-                <w:t xml:space="preserve">Foth, M., Fitz-Walter, Z., Ti, J., Russell-Bennett, R., &amp; Kuhn, K.-A. (2012). Please Take Out Your Phones: On the Spot Solicitation of Student Feedback in Class . </w:t>
+                <w:t xml:space="preserve">Foth, M., Fitz-Walter, Z., Ti, J., Russell-Bennett, R., &amp; Kuhn, K.-A. (2012). Please Take </w:t>
               </w:r>
               <w:r>
                 <w:rPr>
+                  <w:rFonts w:ascii="Times New Roman" w:hAnsi="Times New Roman" w:cs="Times New Roman"/>
+                  <w:noProof/>
+                  <w:sz w:val="20"/>
+                  <w:szCs w:val="20"/>
+                </w:rPr>
+                <w:lastRenderedPageBreak/>
+                <w:t xml:space="preserve">Out Your Phones: On the Spot Solicitation of Student Feedback in Class . </w:t>
+              </w:r>
+              <w:r>
+                <w:rPr>
+                  <w:rFonts w:ascii="Times New Roman" w:hAnsi="Times New Roman" w:cs="Times New Roman"/>
                   <w:i/>
                   <w:iCs/>
                   <w:noProof/>
+                  <w:sz w:val="20"/>
+                  <w:szCs w:val="20"/>
                 </w:rPr>
                 <w:t>Proceedings of the 24th Australian Computer-Human Interaction Conference</w:t>
               </w:r>
               <w:r>
                 <w:rPr>
+                  <w:rFonts w:ascii="Times New Roman" w:hAnsi="Times New Roman" w:cs="Times New Roman"/>
                   <w:noProof/>
+                  <w:sz w:val="20"/>
+                  <w:szCs w:val="20"/>
                 </w:rPr>
                 <w:t xml:space="preserve"> (pp. 150-153). Melbourne: ACM.</w:t>
               </w:r>
@@ -1311,26 +2601,38 @@
                 <w:pStyle w:val="Bibliography"/>
                 <w:ind w:left="720" w:hanging="720"/>
                 <w:rPr>
+                  <w:rFonts w:ascii="Times New Roman" w:hAnsi="Times New Roman" w:cs="Times New Roman"/>
                   <w:noProof/>
+                  <w:sz w:val="20"/>
+                  <w:szCs w:val="20"/>
                 </w:rPr>
               </w:pPr>
               <w:r>
                 <w:rPr>
+                  <w:rFonts w:ascii="Times New Roman" w:hAnsi="Times New Roman" w:cs="Times New Roman"/>
                   <w:noProof/>
+                  <w:sz w:val="20"/>
+                  <w:szCs w:val="20"/>
                 </w:rPr>
                 <w:t xml:space="preserve">Johnson, B. (2009, February 3). </w:t>
               </w:r>
               <w:r>
                 <w:rPr>
+                  <w:rFonts w:ascii="Times New Roman" w:hAnsi="Times New Roman" w:cs="Times New Roman"/>
                   <w:i/>
                   <w:iCs/>
                   <w:noProof/>
+                  <w:sz w:val="20"/>
+                  <w:szCs w:val="20"/>
                 </w:rPr>
                 <w:t>Student Feedback Helps Teachers Grow</w:t>
               </w:r>
               <w:r>
                 <w:rPr>
+                  <w:rFonts w:ascii="Times New Roman" w:hAnsi="Times New Roman" w:cs="Times New Roman"/>
                   <w:noProof/>
+                  <w:sz w:val="20"/>
+                  <w:szCs w:val="20"/>
                 </w:rPr>
                 <w:t>. Retrieved from eduTopia: http://www.edutopia.org/student-feedback-accountability-teachers</w:t>
               </w:r>
@@ -1340,26 +2642,38 @@
                 <w:pStyle w:val="Bibliography"/>
                 <w:ind w:left="720" w:hanging="720"/>
                 <w:rPr>
+                  <w:rFonts w:ascii="Times New Roman" w:hAnsi="Times New Roman" w:cs="Times New Roman"/>
                   <w:noProof/>
+                  <w:sz w:val="20"/>
+                  <w:szCs w:val="20"/>
                 </w:rPr>
               </w:pPr>
               <w:r>
                 <w:rPr>
+                  <w:rFonts w:ascii="Times New Roman" w:hAnsi="Times New Roman" w:cs="Times New Roman"/>
                   <w:noProof/>
+                  <w:sz w:val="20"/>
+                  <w:szCs w:val="20"/>
                 </w:rPr>
                 <w:t xml:space="preserve">Theys, M. D., Lawless, K., &amp; George, S. (2005). Tablet computers and the traditional lecture. </w:t>
               </w:r>
               <w:r>
                 <w:rPr>
+                  <w:rFonts w:ascii="Times New Roman" w:hAnsi="Times New Roman" w:cs="Times New Roman"/>
                   <w:i/>
                   <w:iCs/>
                   <w:noProof/>
+                  <w:sz w:val="20"/>
+                  <w:szCs w:val="20"/>
                 </w:rPr>
                 <w:t>Frontiers in Education, 2005. FIE '05. Proceedings 35th Annual Conference</w:t>
               </w:r>
               <w:r>
                 <w:rPr>
+                  <w:rFonts w:ascii="Times New Roman" w:hAnsi="Times New Roman" w:cs="Times New Roman"/>
                   <w:noProof/>
+                  <w:sz w:val="20"/>
+                  <w:szCs w:val="20"/>
                 </w:rPr>
                 <w:t xml:space="preserve"> (pp. T2G-7). Indianapolis, IN: IEEE.</w:t>
               </w:r>
@@ -1369,36 +2683,69 @@
                 <w:pStyle w:val="Bibliography"/>
                 <w:ind w:left="720" w:hanging="720"/>
                 <w:rPr>
+                  <w:rFonts w:ascii="Times New Roman" w:hAnsi="Times New Roman" w:cs="Times New Roman"/>
                   <w:noProof/>
+                  <w:sz w:val="20"/>
+                  <w:szCs w:val="20"/>
                 </w:rPr>
               </w:pPr>
               <w:r>
                 <w:rPr>
+                  <w:rFonts w:ascii="Times New Roman" w:hAnsi="Times New Roman" w:cs="Times New Roman"/>
                   <w:noProof/>
+                  <w:sz w:val="20"/>
+                  <w:szCs w:val="20"/>
                 </w:rPr>
-                <w:t xml:space="preserve">Zarraonandia, T., Aedo, I., Díaz, P., &amp; Montero, A. (2013). An augmented lecture feedback system to support learner and teacher communication. </w:t>
+                <w:t>Zarraonandia, T., Aedo, I., Díaz, P., &amp; Montero, A. (2013). An augmented lecture feedback s</w:t>
+              </w:r>
+              <w:bookmarkStart w:id="0" w:name="_GoBack"/>
+              <w:bookmarkEnd w:id="0"/>
+              <w:r>
+                <w:rPr>
+                  <w:rFonts w:ascii="Times New Roman" w:hAnsi="Times New Roman" w:cs="Times New Roman"/>
+                  <w:noProof/>
+                  <w:sz w:val="20"/>
+                  <w:szCs w:val="20"/>
+                </w:rPr>
+                <w:t xml:space="preserve">ystem to support learner and teacher communication. </w:t>
               </w:r>
               <w:r>
                 <w:rPr>
+                  <w:rFonts w:ascii="Times New Roman" w:hAnsi="Times New Roman" w:cs="Times New Roman"/>
                   <w:i/>
                   <w:iCs/>
                   <w:noProof/>
+                  <w:sz w:val="20"/>
+                  <w:szCs w:val="20"/>
                 </w:rPr>
                 <w:t>British Journal of Educational Technology</w:t>
               </w:r>
               <w:r>
                 <w:rPr>
+                  <w:rFonts w:ascii="Times New Roman" w:hAnsi="Times New Roman" w:cs="Times New Roman"/>
                   <w:noProof/>
+                  <w:sz w:val="20"/>
+                  <w:szCs w:val="20"/>
                 </w:rPr>
                 <w:t>, 616-628.</w:t>
               </w:r>
             </w:p>
             <w:p>
+              <w:pPr>
+                <w:rPr>
+                  <w:rFonts w:ascii="Times New Roman" w:hAnsi="Times New Roman" w:cs="Times New Roman"/>
+                  <w:sz w:val="20"/>
+                  <w:szCs w:val="20"/>
+                </w:rPr>
+              </w:pPr>
               <w:r>
                 <w:rPr>
+                  <w:rFonts w:ascii="Times New Roman" w:hAnsi="Times New Roman" w:cs="Times New Roman"/>
                   <w:b/>
                   <w:bCs/>
                   <w:noProof/>
+                  <w:sz w:val="20"/>
+                  <w:szCs w:val="20"/>
                 </w:rPr>
                 <w:fldChar w:fldCharType="end"/>
               </w:r>
@@ -1407,12 +2754,30 @@
         </w:sdt>
       </w:sdtContent>
     </w:sdt>
-    <w:p/>
+    <w:p>
+      <w:pPr>
+        <w:rPr>
+          <w:rFonts w:ascii="Times New Roman" w:hAnsi="Times New Roman" w:cs="Times New Roman"/>
+          <w:sz w:val="20"/>
+          <w:szCs w:val="20"/>
+        </w:rPr>
+      </w:pPr>
+    </w:p>
     <w:p>
       <w:pPr>
         <w:pStyle w:val="Heading1"/>
-      </w:pPr>
-      <w:r>
+        <w:rPr>
+          <w:rFonts w:ascii="Times New Roman" w:hAnsi="Times New Roman" w:cs="Times New Roman"/>
+          <w:sz w:val="40"/>
+          <w:szCs w:val="40"/>
+        </w:rPr>
+      </w:pPr>
+      <w:r>
+        <w:rPr>
+          <w:rFonts w:ascii="Times New Roman" w:hAnsi="Times New Roman" w:cs="Times New Roman"/>
+          <w:sz w:val="40"/>
+          <w:szCs w:val="40"/>
+        </w:rPr>
         <w:t>Appendices</w:t>
       </w:r>
     </w:p>
@@ -1421,7 +2786,7 @@
       <w:footerReference w:type="default" r:id="rId14"/>
       <w:pgSz w:w="11906" w:h="16838"/>
       <w:pgMar w:top="1440" w:right="1440" w:bottom="1440" w:left="1440" w:header="708" w:footer="708" w:gutter="0"/>
-      <w:cols w:space="708"/>
+      <w:cols w:num="2" w:space="708"/>
       <w:docGrid w:linePitch="360"/>
     </w:sectPr>
   </w:body>
@@ -1538,7 +2903,7 @@
           <w:rPr>
             <w:noProof/>
           </w:rPr>
-          <w:t>5</w:t>
+          <w:t>1</w:t>
         </w:r>
         <w:r>
           <w:rPr>
@@ -3062,7 +4427,7 @@
 </file>
 
 <file path=customXml/itemProps1.xml><?xml version="1.0" encoding="utf-8"?>
-<ds:datastoreItem xmlns:ds="http://schemas.openxmlformats.org/officeDocument/2006/customXml" ds:itemID="{BED7FF52-8C50-4591-ADEF-B1F9E24006A4}">
+<ds:datastoreItem xmlns:ds="http://schemas.openxmlformats.org/officeDocument/2006/customXml" ds:itemID="{DF55E11F-2DC4-4C62-9E71-087B3CA2493C}">
   <ds:schemaRefs>
     <ds:schemaRef ds:uri="http://schemas.openxmlformats.org/officeDocument/2006/bibliography"/>
   </ds:schemaRefs>

</xml_diff>